<commit_message>
updated notes cause finished reading adaptivewebdesign
</commit_message>
<xml_diff>
--- a/2. [articles] Notes and other stuff.docx
+++ b/2. [articles] Notes and other stuff.docx
@@ -3984,1410 +3984,1816 @@
         <w:ind w:right="0" w:left="0" w:firstLine="0"/>
         <w:jc w:val="left"/>
         <w:rPr>
-          <w:rFonts w:ascii="Consolas" w:hAnsi="Consolas" w:cs="Consolas" w:eastAsia="Consolas"/>
-          <w:color w:val="auto"/>
-          <w:spacing w:val="0"/>
-          <w:position w:val="0"/>
-          <w:sz w:val="22"/>
-          <w:shd w:fill="auto" w:val="clear"/>
-        </w:rPr>
-      </w:pPr>
-    </w:p>
-    <w:p>
-      <w:pPr>
-        <w:spacing w:before="0" w:after="160" w:line="259"/>
-        <w:ind w:right="0" w:left="0" w:firstLine="0"/>
-        <w:jc w:val="left"/>
-        <w:rPr>
-          <w:rFonts w:ascii="Calibri" w:hAnsi="Calibri" w:cs="Calibri" w:eastAsia="Calibri"/>
-          <w:color w:val="auto"/>
-          <w:spacing w:val="0"/>
-          <w:position w:val="0"/>
-          <w:sz w:val="22"/>
-          <w:shd w:fill="auto" w:val="clear"/>
-        </w:rPr>
-      </w:pPr>
-    </w:p>
-    <w:p>
-      <w:pPr>
-        <w:spacing w:before="0" w:after="160" w:line="259"/>
-        <w:ind w:right="0" w:left="0" w:firstLine="0"/>
-        <w:jc w:val="left"/>
-        <w:rPr>
-          <w:rFonts w:ascii="Calibri" w:hAnsi="Calibri" w:cs="Calibri" w:eastAsia="Calibri"/>
-          <w:color w:val="auto"/>
-          <w:spacing w:val="0"/>
-          <w:position w:val="0"/>
-          <w:sz w:val="22"/>
-          <w:shd w:fill="auto" w:val="clear"/>
-        </w:rPr>
-      </w:pPr>
-    </w:p>
-    <w:p>
-      <w:pPr>
-        <w:spacing w:before="0" w:after="160" w:line="259"/>
-        <w:ind w:right="0" w:left="0" w:firstLine="0"/>
-        <w:jc w:val="left"/>
-        <w:rPr>
-          <w:rFonts w:ascii="Calibri" w:hAnsi="Calibri" w:cs="Calibri" w:eastAsia="Calibri"/>
-          <w:color w:val="auto"/>
-          <w:spacing w:val="0"/>
-          <w:position w:val="0"/>
-          <w:sz w:val="22"/>
-          <w:shd w:fill="auto" w:val="clear"/>
-        </w:rPr>
-      </w:pPr>
-    </w:p>
-    <w:p>
-      <w:pPr>
-        <w:spacing w:before="0" w:after="160" w:line="259"/>
-        <w:ind w:right="0" w:left="0" w:firstLine="0"/>
-        <w:jc w:val="left"/>
-        <w:rPr>
-          <w:rFonts w:ascii="Calibri" w:hAnsi="Calibri" w:cs="Calibri" w:eastAsia="Calibri"/>
-          <w:color w:val="auto"/>
-          <w:spacing w:val="0"/>
-          <w:position w:val="0"/>
-          <w:sz w:val="22"/>
-          <w:shd w:fill="auto" w:val="clear"/>
-        </w:rPr>
-      </w:pPr>
-    </w:p>
-    <w:p>
-      <w:pPr>
-        <w:spacing w:before="0" w:after="160" w:line="259"/>
-        <w:ind w:right="0" w:left="0" w:firstLine="0"/>
-        <w:jc w:val="left"/>
-        <w:rPr>
-          <w:rFonts w:ascii="Calibri" w:hAnsi="Calibri" w:cs="Calibri" w:eastAsia="Calibri"/>
-          <w:color w:val="auto"/>
-          <w:spacing w:val="0"/>
-          <w:position w:val="0"/>
-          <w:sz w:val="22"/>
-          <w:shd w:fill="auto" w:val="clear"/>
-        </w:rPr>
-      </w:pPr>
-    </w:p>
-    <w:p>
-      <w:pPr>
-        <w:spacing w:before="0" w:after="160" w:line="259"/>
-        <w:ind w:right="0" w:left="0" w:firstLine="0"/>
-        <w:jc w:val="left"/>
-        <w:rPr>
-          <w:rFonts w:ascii="Calibri" w:hAnsi="Calibri" w:cs="Calibri" w:eastAsia="Calibri"/>
-          <w:color w:val="auto"/>
-          <w:spacing w:val="0"/>
-          <w:position w:val="0"/>
-          <w:sz w:val="22"/>
-          <w:shd w:fill="auto" w:val="clear"/>
-        </w:rPr>
-      </w:pPr>
-    </w:p>
-    <w:p>
-      <w:pPr>
-        <w:spacing w:before="0" w:after="160" w:line="259"/>
-        <w:ind w:right="0" w:left="0" w:firstLine="0"/>
-        <w:jc w:val="left"/>
-        <w:rPr>
-          <w:rFonts w:ascii="Calibri" w:hAnsi="Calibri" w:cs="Calibri" w:eastAsia="Calibri"/>
-          <w:color w:val="auto"/>
-          <w:spacing w:val="0"/>
-          <w:position w:val="0"/>
-          <w:sz w:val="22"/>
-          <w:shd w:fill="auto" w:val="clear"/>
-        </w:rPr>
-      </w:pPr>
-    </w:p>
-    <w:p>
-      <w:pPr>
-        <w:spacing w:before="0" w:after="160" w:line="259"/>
-        <w:ind w:right="0" w:left="0" w:firstLine="0"/>
-        <w:jc w:val="left"/>
-        <w:rPr>
-          <w:rFonts w:ascii="Calibri" w:hAnsi="Calibri" w:cs="Calibri" w:eastAsia="Calibri"/>
-          <w:color w:val="auto"/>
-          <w:spacing w:val="0"/>
-          <w:position w:val="0"/>
-          <w:sz w:val="22"/>
-          <w:shd w:fill="auto" w:val="clear"/>
-        </w:rPr>
-      </w:pPr>
-    </w:p>
-    <w:p>
-      <w:pPr>
-        <w:spacing w:before="0" w:after="160" w:line="259"/>
-        <w:ind w:right="0" w:left="0" w:firstLine="0"/>
-        <w:jc w:val="left"/>
-        <w:rPr>
-          <w:rFonts w:ascii="Calibri" w:hAnsi="Calibri" w:cs="Calibri" w:eastAsia="Calibri"/>
-          <w:color w:val="auto"/>
-          <w:spacing w:val="0"/>
-          <w:position w:val="0"/>
-          <w:sz w:val="22"/>
-          <w:shd w:fill="auto" w:val="clear"/>
-        </w:rPr>
-      </w:pPr>
-    </w:p>
-    <w:p>
-      <w:pPr>
-        <w:spacing w:before="0" w:after="160" w:line="259"/>
-        <w:ind w:right="0" w:left="0" w:firstLine="0"/>
-        <w:jc w:val="left"/>
-        <w:rPr>
-          <w:rFonts w:ascii="Calibri" w:hAnsi="Calibri" w:cs="Calibri" w:eastAsia="Calibri"/>
-          <w:color w:val="auto"/>
-          <w:spacing w:val="0"/>
-          <w:position w:val="0"/>
-          <w:sz w:val="22"/>
-          <w:shd w:fill="auto" w:val="clear"/>
-        </w:rPr>
-      </w:pPr>
-    </w:p>
-    <w:p>
-      <w:pPr>
-        <w:spacing w:before="0" w:after="160" w:line="259"/>
-        <w:ind w:right="0" w:left="0" w:firstLine="0"/>
-        <w:jc w:val="left"/>
-        <w:rPr>
-          <w:rFonts w:ascii="Calibri" w:hAnsi="Calibri" w:cs="Calibri" w:eastAsia="Calibri"/>
-          <w:color w:val="auto"/>
-          <w:spacing w:val="0"/>
-          <w:position w:val="0"/>
-          <w:sz w:val="22"/>
-          <w:shd w:fill="auto" w:val="clear"/>
-        </w:rPr>
-      </w:pPr>
-    </w:p>
-    <w:p>
-      <w:pPr>
-        <w:spacing w:before="0" w:after="160" w:line="259"/>
-        <w:ind w:right="0" w:left="0" w:firstLine="0"/>
-        <w:jc w:val="left"/>
-        <w:rPr>
-          <w:rFonts w:ascii="Calibri" w:hAnsi="Calibri" w:cs="Calibri" w:eastAsia="Calibri"/>
-          <w:color w:val="auto"/>
-          <w:spacing w:val="0"/>
-          <w:position w:val="0"/>
-          <w:sz w:val="22"/>
-          <w:shd w:fill="auto" w:val="clear"/>
-        </w:rPr>
-      </w:pPr>
-    </w:p>
-    <w:p>
-      <w:pPr>
-        <w:spacing w:before="0" w:after="160" w:line="259"/>
-        <w:ind w:right="0" w:left="0" w:firstLine="0"/>
-        <w:jc w:val="left"/>
-        <w:rPr>
-          <w:rFonts w:ascii="Calibri" w:hAnsi="Calibri" w:cs="Calibri" w:eastAsia="Calibri"/>
-          <w:color w:val="auto"/>
-          <w:spacing w:val="0"/>
-          <w:position w:val="0"/>
-          <w:sz w:val="22"/>
-          <w:shd w:fill="auto" w:val="clear"/>
-        </w:rPr>
-      </w:pPr>
-    </w:p>
-    <w:p>
-      <w:pPr>
-        <w:spacing w:before="0" w:after="160" w:line="259"/>
-        <w:ind w:right="0" w:left="0" w:firstLine="0"/>
-        <w:jc w:val="left"/>
-        <w:rPr>
-          <w:rFonts w:ascii="Calibri" w:hAnsi="Calibri" w:cs="Calibri" w:eastAsia="Calibri"/>
-          <w:color w:val="auto"/>
-          <w:spacing w:val="0"/>
-          <w:position w:val="0"/>
-          <w:sz w:val="22"/>
-          <w:shd w:fill="auto" w:val="clear"/>
-        </w:rPr>
-      </w:pPr>
-    </w:p>
-    <w:p>
-      <w:pPr>
-        <w:spacing w:before="0" w:after="160" w:line="259"/>
-        <w:ind w:right="0" w:left="0" w:firstLine="0"/>
-        <w:jc w:val="left"/>
-        <w:rPr>
-          <w:rFonts w:ascii="Calibri" w:hAnsi="Calibri" w:cs="Calibri" w:eastAsia="Calibri"/>
-          <w:color w:val="auto"/>
-          <w:spacing w:val="0"/>
-          <w:position w:val="0"/>
-          <w:sz w:val="22"/>
-          <w:shd w:fill="auto" w:val="clear"/>
-        </w:rPr>
-      </w:pPr>
-    </w:p>
-    <w:p>
-      <w:pPr>
-        <w:spacing w:before="0" w:after="160" w:line="259"/>
-        <w:ind w:right="0" w:left="0" w:firstLine="0"/>
-        <w:jc w:val="left"/>
-        <w:rPr>
-          <w:rFonts w:ascii="Calibri" w:hAnsi="Calibri" w:cs="Calibri" w:eastAsia="Calibri"/>
-          <w:color w:val="auto"/>
-          <w:spacing w:val="0"/>
-          <w:position w:val="0"/>
-          <w:sz w:val="22"/>
-          <w:shd w:fill="auto" w:val="clear"/>
-        </w:rPr>
-      </w:pPr>
-    </w:p>
-    <w:p>
-      <w:pPr>
-        <w:spacing w:before="0" w:after="160" w:line="259"/>
-        <w:ind w:right="0" w:left="0" w:firstLine="0"/>
-        <w:jc w:val="left"/>
-        <w:rPr>
-          <w:rFonts w:ascii="Calibri" w:hAnsi="Calibri" w:cs="Calibri" w:eastAsia="Calibri"/>
-          <w:color w:val="auto"/>
-          <w:spacing w:val="0"/>
-          <w:position w:val="0"/>
-          <w:sz w:val="22"/>
-          <w:shd w:fill="auto" w:val="clear"/>
-        </w:rPr>
-      </w:pPr>
-    </w:p>
-    <w:p>
-      <w:pPr>
-        <w:spacing w:before="0" w:after="160" w:line="259"/>
-        <w:ind w:right="0" w:left="0" w:firstLine="0"/>
-        <w:jc w:val="left"/>
-        <w:rPr>
-          <w:rFonts w:ascii="Calibri" w:hAnsi="Calibri" w:cs="Calibri" w:eastAsia="Calibri"/>
-          <w:color w:val="auto"/>
-          <w:spacing w:val="0"/>
-          <w:position w:val="0"/>
-          <w:sz w:val="22"/>
-          <w:shd w:fill="auto" w:val="clear"/>
-        </w:rPr>
-      </w:pPr>
-    </w:p>
-    <w:p>
-      <w:pPr>
-        <w:spacing w:before="0" w:after="160" w:line="259"/>
-        <w:ind w:right="0" w:left="0" w:firstLine="0"/>
-        <w:jc w:val="left"/>
-        <w:rPr>
-          <w:rFonts w:ascii="Calibri" w:hAnsi="Calibri" w:cs="Calibri" w:eastAsia="Calibri"/>
-          <w:color w:val="auto"/>
-          <w:spacing w:val="0"/>
-          <w:position w:val="0"/>
-          <w:sz w:val="22"/>
-          <w:shd w:fill="auto" w:val="clear"/>
-        </w:rPr>
-      </w:pPr>
-    </w:p>
-    <w:p>
-      <w:pPr>
-        <w:spacing w:before="0" w:after="160" w:line="259"/>
-        <w:ind w:right="0" w:left="0" w:firstLine="0"/>
-        <w:jc w:val="left"/>
-        <w:rPr>
-          <w:rFonts w:ascii="Calibri" w:hAnsi="Calibri" w:cs="Calibri" w:eastAsia="Calibri"/>
-          <w:color w:val="auto"/>
-          <w:spacing w:val="0"/>
-          <w:position w:val="0"/>
-          <w:sz w:val="22"/>
-          <w:shd w:fill="auto" w:val="clear"/>
-        </w:rPr>
-      </w:pPr>
-    </w:p>
-    <w:p>
-      <w:pPr>
-        <w:spacing w:before="0" w:after="160" w:line="259"/>
-        <w:ind w:right="0" w:left="0" w:firstLine="0"/>
-        <w:jc w:val="left"/>
-        <w:rPr>
-          <w:rFonts w:ascii="Calibri" w:hAnsi="Calibri" w:cs="Calibri" w:eastAsia="Calibri"/>
-          <w:color w:val="auto"/>
-          <w:spacing w:val="0"/>
-          <w:position w:val="0"/>
-          <w:sz w:val="22"/>
-          <w:shd w:fill="auto" w:val="clear"/>
-        </w:rPr>
-      </w:pPr>
-    </w:p>
-    <w:p>
-      <w:pPr>
-        <w:spacing w:before="0" w:after="160" w:line="259"/>
-        <w:ind w:right="0" w:left="0" w:firstLine="0"/>
-        <w:jc w:val="left"/>
-        <w:rPr>
-          <w:rFonts w:ascii="Calibri" w:hAnsi="Calibri" w:cs="Calibri" w:eastAsia="Calibri"/>
-          <w:color w:val="auto"/>
-          <w:spacing w:val="0"/>
-          <w:position w:val="0"/>
-          <w:sz w:val="22"/>
-          <w:shd w:fill="auto" w:val="clear"/>
-        </w:rPr>
-      </w:pPr>
-    </w:p>
-    <w:p>
-      <w:pPr>
-        <w:spacing w:before="0" w:after="160" w:line="259"/>
-        <w:ind w:right="0" w:left="0" w:firstLine="0"/>
-        <w:jc w:val="left"/>
-        <w:rPr>
-          <w:rFonts w:ascii="Calibri" w:hAnsi="Calibri" w:cs="Calibri" w:eastAsia="Calibri"/>
-          <w:color w:val="auto"/>
-          <w:spacing w:val="0"/>
-          <w:position w:val="0"/>
-          <w:sz w:val="22"/>
-          <w:shd w:fill="auto" w:val="clear"/>
-        </w:rPr>
-      </w:pPr>
-    </w:p>
-    <w:p>
-      <w:pPr>
-        <w:spacing w:before="0" w:after="160" w:line="259"/>
-        <w:ind w:right="0" w:left="0" w:firstLine="0"/>
-        <w:jc w:val="left"/>
-        <w:rPr>
-          <w:rFonts w:ascii="Calibri" w:hAnsi="Calibri" w:cs="Calibri" w:eastAsia="Calibri"/>
-          <w:color w:val="auto"/>
-          <w:spacing w:val="0"/>
-          <w:position w:val="0"/>
-          <w:sz w:val="22"/>
-          <w:shd w:fill="auto" w:val="clear"/>
-        </w:rPr>
-      </w:pPr>
-    </w:p>
-    <w:p>
-      <w:pPr>
-        <w:spacing w:before="0" w:after="160" w:line="259"/>
-        <w:ind w:right="0" w:left="0" w:firstLine="0"/>
-        <w:jc w:val="left"/>
-        <w:rPr>
-          <w:rFonts w:ascii="Calibri" w:hAnsi="Calibri" w:cs="Calibri" w:eastAsia="Calibri"/>
-          <w:color w:val="auto"/>
-          <w:spacing w:val="0"/>
-          <w:position w:val="0"/>
-          <w:sz w:val="22"/>
-          <w:shd w:fill="auto" w:val="clear"/>
-        </w:rPr>
-      </w:pPr>
-    </w:p>
-    <w:p>
-      <w:pPr>
-        <w:spacing w:before="0" w:after="160" w:line="259"/>
-        <w:ind w:right="0" w:left="0" w:firstLine="0"/>
-        <w:jc w:val="left"/>
-        <w:rPr>
-          <w:rFonts w:ascii="Calibri" w:hAnsi="Calibri" w:cs="Calibri" w:eastAsia="Calibri"/>
-          <w:color w:val="auto"/>
-          <w:spacing w:val="0"/>
-          <w:position w:val="0"/>
-          <w:sz w:val="22"/>
-          <w:shd w:fill="auto" w:val="clear"/>
-        </w:rPr>
-      </w:pPr>
-    </w:p>
-    <w:p>
-      <w:pPr>
-        <w:spacing w:before="0" w:after="160" w:line="259"/>
-        <w:ind w:right="0" w:left="0" w:firstLine="0"/>
-        <w:jc w:val="left"/>
-        <w:rPr>
-          <w:rFonts w:ascii="Calibri" w:hAnsi="Calibri" w:cs="Calibri" w:eastAsia="Calibri"/>
-          <w:color w:val="auto"/>
-          <w:spacing w:val="0"/>
-          <w:position w:val="0"/>
-          <w:sz w:val="22"/>
-          <w:shd w:fill="auto" w:val="clear"/>
-        </w:rPr>
-      </w:pPr>
-    </w:p>
-    <w:p>
-      <w:pPr>
-        <w:spacing w:before="0" w:after="160" w:line="259"/>
-        <w:ind w:right="0" w:left="0" w:firstLine="0"/>
-        <w:jc w:val="left"/>
-        <w:rPr>
-          <w:rFonts w:ascii="Calibri" w:hAnsi="Calibri" w:cs="Calibri" w:eastAsia="Calibri"/>
-          <w:color w:val="auto"/>
-          <w:spacing w:val="0"/>
-          <w:position w:val="0"/>
-          <w:sz w:val="22"/>
-          <w:shd w:fill="auto" w:val="clear"/>
-        </w:rPr>
-      </w:pPr>
-    </w:p>
-    <w:p>
-      <w:pPr>
-        <w:spacing w:before="0" w:after="160" w:line="259"/>
-        <w:ind w:right="0" w:left="0" w:firstLine="0"/>
-        <w:jc w:val="left"/>
-        <w:rPr>
-          <w:rFonts w:ascii="Calibri" w:hAnsi="Calibri" w:cs="Calibri" w:eastAsia="Calibri"/>
-          <w:color w:val="auto"/>
-          <w:spacing w:val="0"/>
-          <w:position w:val="0"/>
-          <w:sz w:val="22"/>
-          <w:shd w:fill="auto" w:val="clear"/>
-        </w:rPr>
-      </w:pPr>
-    </w:p>
-    <w:p>
-      <w:pPr>
-        <w:spacing w:before="0" w:after="160" w:line="259"/>
-        <w:ind w:right="0" w:left="0" w:firstLine="0"/>
-        <w:jc w:val="left"/>
-        <w:rPr>
-          <w:rFonts w:ascii="Calibri" w:hAnsi="Calibri" w:cs="Calibri" w:eastAsia="Calibri"/>
-          <w:color w:val="auto"/>
-          <w:spacing w:val="0"/>
-          <w:position w:val="0"/>
-          <w:sz w:val="22"/>
-          <w:shd w:fill="auto" w:val="clear"/>
-        </w:rPr>
-      </w:pPr>
-    </w:p>
-    <w:p>
-      <w:pPr>
-        <w:spacing w:before="0" w:after="160" w:line="259"/>
-        <w:ind w:right="0" w:left="0" w:firstLine="0"/>
-        <w:jc w:val="left"/>
-        <w:rPr>
-          <w:rFonts w:ascii="Calibri" w:hAnsi="Calibri" w:cs="Calibri" w:eastAsia="Calibri"/>
-          <w:color w:val="auto"/>
-          <w:spacing w:val="0"/>
-          <w:position w:val="0"/>
-          <w:sz w:val="22"/>
-          <w:shd w:fill="auto" w:val="clear"/>
-        </w:rPr>
-      </w:pPr>
-    </w:p>
-    <w:p>
-      <w:pPr>
-        <w:spacing w:before="0" w:after="160" w:line="259"/>
-        <w:ind w:right="0" w:left="0" w:firstLine="0"/>
-        <w:jc w:val="left"/>
-        <w:rPr>
-          <w:rFonts w:ascii="Calibri" w:hAnsi="Calibri" w:cs="Calibri" w:eastAsia="Calibri"/>
-          <w:color w:val="auto"/>
-          <w:spacing w:val="0"/>
-          <w:position w:val="0"/>
-          <w:sz w:val="22"/>
-          <w:shd w:fill="auto" w:val="clear"/>
-        </w:rPr>
-      </w:pPr>
-    </w:p>
-    <w:p>
-      <w:pPr>
-        <w:spacing w:before="0" w:after="160" w:line="259"/>
-        <w:ind w:right="0" w:left="0" w:firstLine="0"/>
-        <w:jc w:val="left"/>
-        <w:rPr>
-          <w:rFonts w:ascii="Calibri" w:hAnsi="Calibri" w:cs="Calibri" w:eastAsia="Calibri"/>
-          <w:color w:val="auto"/>
-          <w:spacing w:val="0"/>
-          <w:position w:val="0"/>
-          <w:sz w:val="22"/>
-          <w:shd w:fill="auto" w:val="clear"/>
-        </w:rPr>
-      </w:pPr>
-    </w:p>
-    <w:p>
-      <w:pPr>
-        <w:spacing w:before="0" w:after="160" w:line="259"/>
-        <w:ind w:right="0" w:left="0" w:firstLine="0"/>
-        <w:jc w:val="left"/>
-        <w:rPr>
-          <w:rFonts w:ascii="Calibri" w:hAnsi="Calibri" w:cs="Calibri" w:eastAsia="Calibri"/>
-          <w:color w:val="auto"/>
-          <w:spacing w:val="0"/>
-          <w:position w:val="0"/>
-          <w:sz w:val="22"/>
-          <w:shd w:fill="auto" w:val="clear"/>
-        </w:rPr>
-      </w:pPr>
-    </w:p>
-    <w:p>
-      <w:pPr>
-        <w:spacing w:before="0" w:after="160" w:line="259"/>
-        <w:ind w:right="0" w:left="0" w:firstLine="0"/>
-        <w:jc w:val="left"/>
-        <w:rPr>
-          <w:rFonts w:ascii="Calibri" w:hAnsi="Calibri" w:cs="Calibri" w:eastAsia="Calibri"/>
-          <w:color w:val="auto"/>
-          <w:spacing w:val="0"/>
-          <w:position w:val="0"/>
-          <w:sz w:val="22"/>
-          <w:shd w:fill="auto" w:val="clear"/>
-        </w:rPr>
-      </w:pPr>
-    </w:p>
-    <w:p>
-      <w:pPr>
-        <w:spacing w:before="0" w:after="160" w:line="259"/>
-        <w:ind w:right="0" w:left="0" w:firstLine="0"/>
-        <w:jc w:val="left"/>
-        <w:rPr>
-          <w:rFonts w:ascii="Calibri" w:hAnsi="Calibri" w:cs="Calibri" w:eastAsia="Calibri"/>
-          <w:color w:val="auto"/>
-          <w:spacing w:val="0"/>
-          <w:position w:val="0"/>
-          <w:sz w:val="22"/>
-          <w:shd w:fill="auto" w:val="clear"/>
-        </w:rPr>
-      </w:pPr>
-    </w:p>
-    <w:p>
-      <w:pPr>
-        <w:spacing w:before="0" w:after="160" w:line="259"/>
-        <w:ind w:right="0" w:left="0" w:firstLine="0"/>
-        <w:jc w:val="left"/>
-        <w:rPr>
-          <w:rFonts w:ascii="Calibri" w:hAnsi="Calibri" w:cs="Calibri" w:eastAsia="Calibri"/>
-          <w:color w:val="auto"/>
-          <w:spacing w:val="0"/>
-          <w:position w:val="0"/>
-          <w:sz w:val="22"/>
-          <w:shd w:fill="auto" w:val="clear"/>
-        </w:rPr>
-      </w:pPr>
-    </w:p>
-    <w:p>
-      <w:pPr>
-        <w:spacing w:before="0" w:after="160" w:line="259"/>
-        <w:ind w:right="0" w:left="0" w:firstLine="0"/>
-        <w:jc w:val="left"/>
-        <w:rPr>
-          <w:rFonts w:ascii="Calibri" w:hAnsi="Calibri" w:cs="Calibri" w:eastAsia="Calibri"/>
-          <w:color w:val="auto"/>
-          <w:spacing w:val="0"/>
-          <w:position w:val="0"/>
-          <w:sz w:val="22"/>
-          <w:shd w:fill="auto" w:val="clear"/>
-        </w:rPr>
-      </w:pPr>
-    </w:p>
-    <w:p>
-      <w:pPr>
-        <w:spacing w:before="0" w:after="160" w:line="259"/>
-        <w:ind w:right="0" w:left="0" w:firstLine="0"/>
-        <w:jc w:val="left"/>
-        <w:rPr>
-          <w:rFonts w:ascii="Calibri" w:hAnsi="Calibri" w:cs="Calibri" w:eastAsia="Calibri"/>
-          <w:color w:val="auto"/>
-          <w:spacing w:val="0"/>
-          <w:position w:val="0"/>
-          <w:sz w:val="22"/>
-          <w:shd w:fill="auto" w:val="clear"/>
-        </w:rPr>
-      </w:pPr>
-    </w:p>
-    <w:p>
-      <w:pPr>
-        <w:spacing w:before="0" w:after="160" w:line="259"/>
-        <w:ind w:right="0" w:left="0" w:firstLine="0"/>
-        <w:jc w:val="left"/>
-        <w:rPr>
-          <w:rFonts w:ascii="Calibri" w:hAnsi="Calibri" w:cs="Calibri" w:eastAsia="Calibri"/>
-          <w:color w:val="auto"/>
-          <w:spacing w:val="0"/>
-          <w:position w:val="0"/>
-          <w:sz w:val="22"/>
-          <w:shd w:fill="auto" w:val="clear"/>
-        </w:rPr>
-      </w:pPr>
-    </w:p>
-    <w:p>
-      <w:pPr>
-        <w:spacing w:before="0" w:after="160" w:line="259"/>
-        <w:ind w:right="0" w:left="0" w:firstLine="0"/>
-        <w:jc w:val="left"/>
-        <w:rPr>
-          <w:rFonts w:ascii="Calibri" w:hAnsi="Calibri" w:cs="Calibri" w:eastAsia="Calibri"/>
-          <w:color w:val="auto"/>
-          <w:spacing w:val="0"/>
-          <w:position w:val="0"/>
-          <w:sz w:val="22"/>
-          <w:shd w:fill="auto" w:val="clear"/>
-        </w:rPr>
-      </w:pPr>
-    </w:p>
-    <w:p>
-      <w:pPr>
-        <w:spacing w:before="0" w:after="160" w:line="259"/>
-        <w:ind w:right="0" w:left="0" w:firstLine="0"/>
-        <w:jc w:val="left"/>
-        <w:rPr>
-          <w:rFonts w:ascii="Calibri" w:hAnsi="Calibri" w:cs="Calibri" w:eastAsia="Calibri"/>
-          <w:color w:val="auto"/>
-          <w:spacing w:val="0"/>
-          <w:position w:val="0"/>
-          <w:sz w:val="22"/>
-          <w:shd w:fill="auto" w:val="clear"/>
-        </w:rPr>
-      </w:pPr>
-    </w:p>
-    <w:p>
-      <w:pPr>
-        <w:spacing w:before="0" w:after="160" w:line="259"/>
-        <w:ind w:right="0" w:left="0" w:firstLine="0"/>
-        <w:jc w:val="left"/>
-        <w:rPr>
-          <w:rFonts w:ascii="Calibri" w:hAnsi="Calibri" w:cs="Calibri" w:eastAsia="Calibri"/>
-          <w:color w:val="auto"/>
-          <w:spacing w:val="0"/>
-          <w:position w:val="0"/>
-          <w:sz w:val="22"/>
-          <w:shd w:fill="auto" w:val="clear"/>
-        </w:rPr>
-      </w:pPr>
-    </w:p>
-    <w:p>
-      <w:pPr>
-        <w:spacing w:before="0" w:after="160" w:line="259"/>
-        <w:ind w:right="0" w:left="0" w:firstLine="0"/>
-        <w:jc w:val="left"/>
-        <w:rPr>
-          <w:rFonts w:ascii="Calibri" w:hAnsi="Calibri" w:cs="Calibri" w:eastAsia="Calibri"/>
-          <w:color w:val="auto"/>
-          <w:spacing w:val="0"/>
-          <w:position w:val="0"/>
-          <w:sz w:val="22"/>
-          <w:shd w:fill="auto" w:val="clear"/>
-        </w:rPr>
-      </w:pPr>
-    </w:p>
-    <w:p>
-      <w:pPr>
-        <w:spacing w:before="0" w:after="160" w:line="259"/>
-        <w:ind w:right="0" w:left="0" w:firstLine="0"/>
-        <w:jc w:val="left"/>
-        <w:rPr>
-          <w:rFonts w:ascii="Calibri" w:hAnsi="Calibri" w:cs="Calibri" w:eastAsia="Calibri"/>
-          <w:color w:val="auto"/>
-          <w:spacing w:val="0"/>
-          <w:position w:val="0"/>
-          <w:sz w:val="22"/>
-          <w:shd w:fill="auto" w:val="clear"/>
-        </w:rPr>
-      </w:pPr>
-    </w:p>
-    <w:p>
-      <w:pPr>
-        <w:spacing w:before="0" w:after="160" w:line="259"/>
-        <w:ind w:right="0" w:left="0" w:firstLine="0"/>
-        <w:jc w:val="left"/>
-        <w:rPr>
-          <w:rFonts w:ascii="Calibri" w:hAnsi="Calibri" w:cs="Calibri" w:eastAsia="Calibri"/>
-          <w:color w:val="auto"/>
-          <w:spacing w:val="0"/>
-          <w:position w:val="0"/>
-          <w:sz w:val="22"/>
-          <w:shd w:fill="auto" w:val="clear"/>
-        </w:rPr>
-      </w:pPr>
-    </w:p>
-    <w:p>
-      <w:pPr>
-        <w:spacing w:before="0" w:after="160" w:line="259"/>
-        <w:ind w:right="0" w:left="0" w:firstLine="0"/>
-        <w:jc w:val="left"/>
-        <w:rPr>
-          <w:rFonts w:ascii="Calibri" w:hAnsi="Calibri" w:cs="Calibri" w:eastAsia="Calibri"/>
-          <w:color w:val="auto"/>
-          <w:spacing w:val="0"/>
-          <w:position w:val="0"/>
-          <w:sz w:val="22"/>
-          <w:shd w:fill="auto" w:val="clear"/>
-        </w:rPr>
-      </w:pPr>
-    </w:p>
-    <w:p>
-      <w:pPr>
-        <w:spacing w:before="0" w:after="160" w:line="259"/>
-        <w:ind w:right="0" w:left="0" w:firstLine="0"/>
-        <w:jc w:val="left"/>
-        <w:rPr>
-          <w:rFonts w:ascii="Calibri" w:hAnsi="Calibri" w:cs="Calibri" w:eastAsia="Calibri"/>
-          <w:color w:val="auto"/>
-          <w:spacing w:val="0"/>
-          <w:position w:val="0"/>
-          <w:sz w:val="22"/>
-          <w:shd w:fill="auto" w:val="clear"/>
-        </w:rPr>
-      </w:pPr>
-    </w:p>
-    <w:p>
-      <w:pPr>
-        <w:spacing w:before="0" w:after="160" w:line="259"/>
-        <w:ind w:right="0" w:left="0" w:firstLine="0"/>
-        <w:jc w:val="left"/>
-        <w:rPr>
-          <w:rFonts w:ascii="Calibri" w:hAnsi="Calibri" w:cs="Calibri" w:eastAsia="Calibri"/>
-          <w:color w:val="auto"/>
-          <w:spacing w:val="0"/>
-          <w:position w:val="0"/>
-          <w:sz w:val="22"/>
-          <w:shd w:fill="auto" w:val="clear"/>
-        </w:rPr>
-      </w:pPr>
-    </w:p>
-    <w:p>
-      <w:pPr>
-        <w:spacing w:before="0" w:after="160" w:line="259"/>
-        <w:ind w:right="0" w:left="0" w:firstLine="0"/>
-        <w:jc w:val="left"/>
-        <w:rPr>
-          <w:rFonts w:ascii="Calibri" w:hAnsi="Calibri" w:cs="Calibri" w:eastAsia="Calibri"/>
-          <w:color w:val="auto"/>
-          <w:spacing w:val="0"/>
-          <w:position w:val="0"/>
-          <w:sz w:val="22"/>
-          <w:shd w:fill="auto" w:val="clear"/>
-        </w:rPr>
-      </w:pPr>
-    </w:p>
-    <w:p>
-      <w:pPr>
-        <w:spacing w:before="0" w:after="160" w:line="259"/>
-        <w:ind w:right="0" w:left="0" w:firstLine="0"/>
-        <w:jc w:val="left"/>
-        <w:rPr>
-          <w:rFonts w:ascii="Calibri" w:hAnsi="Calibri" w:cs="Calibri" w:eastAsia="Calibri"/>
-          <w:color w:val="auto"/>
-          <w:spacing w:val="0"/>
-          <w:position w:val="0"/>
-          <w:sz w:val="22"/>
-          <w:shd w:fill="auto" w:val="clear"/>
-        </w:rPr>
-      </w:pPr>
-    </w:p>
-    <w:p>
-      <w:pPr>
-        <w:spacing w:before="0" w:after="160" w:line="259"/>
-        <w:ind w:right="0" w:left="0" w:firstLine="0"/>
-        <w:jc w:val="left"/>
-        <w:rPr>
-          <w:rFonts w:ascii="Calibri" w:hAnsi="Calibri" w:cs="Calibri" w:eastAsia="Calibri"/>
-          <w:color w:val="auto"/>
-          <w:spacing w:val="0"/>
-          <w:position w:val="0"/>
-          <w:sz w:val="22"/>
-          <w:shd w:fill="auto" w:val="clear"/>
-        </w:rPr>
-      </w:pPr>
-    </w:p>
-    <w:p>
-      <w:pPr>
-        <w:spacing w:before="0" w:after="160" w:line="259"/>
-        <w:ind w:right="0" w:left="0" w:firstLine="0"/>
-        <w:jc w:val="left"/>
-        <w:rPr>
-          <w:rFonts w:ascii="Calibri" w:hAnsi="Calibri" w:cs="Calibri" w:eastAsia="Calibri"/>
-          <w:color w:val="auto"/>
-          <w:spacing w:val="0"/>
-          <w:position w:val="0"/>
-          <w:sz w:val="22"/>
-          <w:shd w:fill="auto" w:val="clear"/>
-        </w:rPr>
-      </w:pPr>
-    </w:p>
-    <w:p>
-      <w:pPr>
-        <w:spacing w:before="0" w:after="160" w:line="259"/>
-        <w:ind w:right="0" w:left="0" w:firstLine="0"/>
-        <w:jc w:val="left"/>
-        <w:rPr>
-          <w:rFonts w:ascii="Calibri" w:hAnsi="Calibri" w:cs="Calibri" w:eastAsia="Calibri"/>
-          <w:color w:val="auto"/>
-          <w:spacing w:val="0"/>
-          <w:position w:val="0"/>
-          <w:sz w:val="22"/>
-          <w:shd w:fill="auto" w:val="clear"/>
-        </w:rPr>
-      </w:pPr>
-    </w:p>
-    <w:p>
-      <w:pPr>
-        <w:spacing w:before="0" w:after="160" w:line="259"/>
-        <w:ind w:right="0" w:left="0" w:firstLine="0"/>
-        <w:jc w:val="left"/>
-        <w:rPr>
-          <w:rFonts w:ascii="Calibri" w:hAnsi="Calibri" w:cs="Calibri" w:eastAsia="Calibri"/>
-          <w:color w:val="auto"/>
-          <w:spacing w:val="0"/>
-          <w:position w:val="0"/>
-          <w:sz w:val="22"/>
-          <w:shd w:fill="auto" w:val="clear"/>
-        </w:rPr>
-      </w:pPr>
-    </w:p>
-    <w:p>
-      <w:pPr>
-        <w:spacing w:before="0" w:after="160" w:line="259"/>
-        <w:ind w:right="0" w:left="0" w:firstLine="0"/>
-        <w:jc w:val="left"/>
-        <w:rPr>
-          <w:rFonts w:ascii="Calibri" w:hAnsi="Calibri" w:cs="Calibri" w:eastAsia="Calibri"/>
-          <w:color w:val="auto"/>
-          <w:spacing w:val="0"/>
-          <w:position w:val="0"/>
-          <w:sz w:val="22"/>
-          <w:shd w:fill="auto" w:val="clear"/>
-        </w:rPr>
-      </w:pPr>
-    </w:p>
-    <w:p>
-      <w:pPr>
-        <w:spacing w:before="0" w:after="160" w:line="259"/>
-        <w:ind w:right="0" w:left="0" w:firstLine="0"/>
-        <w:jc w:val="left"/>
-        <w:rPr>
-          <w:rFonts w:ascii="Calibri" w:hAnsi="Calibri" w:cs="Calibri" w:eastAsia="Calibri"/>
-          <w:color w:val="auto"/>
-          <w:spacing w:val="0"/>
-          <w:position w:val="0"/>
-          <w:sz w:val="22"/>
-          <w:shd w:fill="auto" w:val="clear"/>
-        </w:rPr>
-      </w:pPr>
-    </w:p>
-    <w:p>
-      <w:pPr>
-        <w:spacing w:before="0" w:after="160" w:line="259"/>
-        <w:ind w:right="0" w:left="0" w:firstLine="0"/>
-        <w:jc w:val="left"/>
-        <w:rPr>
-          <w:rFonts w:ascii="Calibri" w:hAnsi="Calibri" w:cs="Calibri" w:eastAsia="Calibri"/>
-          <w:color w:val="auto"/>
-          <w:spacing w:val="0"/>
-          <w:position w:val="0"/>
-          <w:sz w:val="22"/>
-          <w:shd w:fill="auto" w:val="clear"/>
-        </w:rPr>
-      </w:pPr>
-    </w:p>
-    <w:p>
-      <w:pPr>
-        <w:spacing w:before="0" w:after="160" w:line="259"/>
-        <w:ind w:right="0" w:left="0" w:firstLine="0"/>
-        <w:jc w:val="left"/>
-        <w:rPr>
-          <w:rFonts w:ascii="Calibri" w:hAnsi="Calibri" w:cs="Calibri" w:eastAsia="Calibri"/>
-          <w:color w:val="auto"/>
-          <w:spacing w:val="0"/>
-          <w:position w:val="0"/>
-          <w:sz w:val="22"/>
-          <w:shd w:fill="auto" w:val="clear"/>
-        </w:rPr>
-      </w:pPr>
-    </w:p>
-    <w:p>
-      <w:pPr>
-        <w:spacing w:before="0" w:after="160" w:line="259"/>
-        <w:ind w:right="0" w:left="0" w:firstLine="0"/>
-        <w:jc w:val="left"/>
-        <w:rPr>
-          <w:rFonts w:ascii="Calibri" w:hAnsi="Calibri" w:cs="Calibri" w:eastAsia="Calibri"/>
-          <w:color w:val="auto"/>
-          <w:spacing w:val="0"/>
-          <w:position w:val="0"/>
-          <w:sz w:val="22"/>
-          <w:shd w:fill="auto" w:val="clear"/>
-        </w:rPr>
-      </w:pPr>
-    </w:p>
-    <w:p>
-      <w:pPr>
-        <w:spacing w:before="0" w:after="160" w:line="259"/>
-        <w:ind w:right="0" w:left="0" w:firstLine="0"/>
-        <w:jc w:val="left"/>
-        <w:rPr>
-          <w:rFonts w:ascii="Calibri" w:hAnsi="Calibri" w:cs="Calibri" w:eastAsia="Calibri"/>
-          <w:color w:val="auto"/>
-          <w:spacing w:val="0"/>
-          <w:position w:val="0"/>
-          <w:sz w:val="22"/>
-          <w:shd w:fill="auto" w:val="clear"/>
-        </w:rPr>
-      </w:pPr>
-    </w:p>
-    <w:p>
-      <w:pPr>
-        <w:spacing w:before="0" w:after="160" w:line="259"/>
-        <w:ind w:right="0" w:left="0" w:firstLine="0"/>
-        <w:jc w:val="left"/>
-        <w:rPr>
-          <w:rFonts w:ascii="Calibri" w:hAnsi="Calibri" w:cs="Calibri" w:eastAsia="Calibri"/>
-          <w:color w:val="auto"/>
-          <w:spacing w:val="0"/>
-          <w:position w:val="0"/>
-          <w:sz w:val="22"/>
-          <w:shd w:fill="auto" w:val="clear"/>
-        </w:rPr>
-      </w:pPr>
-    </w:p>
-    <w:p>
-      <w:pPr>
-        <w:spacing w:before="0" w:after="160" w:line="259"/>
-        <w:ind w:right="0" w:left="0" w:firstLine="0"/>
-        <w:jc w:val="left"/>
-        <w:rPr>
-          <w:rFonts w:ascii="Calibri" w:hAnsi="Calibri" w:cs="Calibri" w:eastAsia="Calibri"/>
-          <w:color w:val="auto"/>
-          <w:spacing w:val="0"/>
-          <w:position w:val="0"/>
-          <w:sz w:val="22"/>
-          <w:shd w:fill="auto" w:val="clear"/>
-        </w:rPr>
-      </w:pPr>
-    </w:p>
-    <w:p>
-      <w:pPr>
-        <w:spacing w:before="0" w:after="160" w:line="259"/>
-        <w:ind w:right="0" w:left="0" w:firstLine="0"/>
-        <w:jc w:val="left"/>
-        <w:rPr>
-          <w:rFonts w:ascii="Calibri" w:hAnsi="Calibri" w:cs="Calibri" w:eastAsia="Calibri"/>
-          <w:color w:val="auto"/>
-          <w:spacing w:val="0"/>
-          <w:position w:val="0"/>
-          <w:sz w:val="22"/>
-          <w:shd w:fill="auto" w:val="clear"/>
-        </w:rPr>
-      </w:pPr>
-    </w:p>
-    <w:p>
-      <w:pPr>
-        <w:spacing w:before="0" w:after="160" w:line="259"/>
-        <w:ind w:right="0" w:left="0" w:firstLine="0"/>
-        <w:jc w:val="left"/>
-        <w:rPr>
-          <w:rFonts w:ascii="Calibri" w:hAnsi="Calibri" w:cs="Calibri" w:eastAsia="Calibri"/>
-          <w:color w:val="auto"/>
-          <w:spacing w:val="0"/>
-          <w:position w:val="0"/>
-          <w:sz w:val="22"/>
-          <w:shd w:fill="auto" w:val="clear"/>
-        </w:rPr>
-      </w:pPr>
-    </w:p>
-    <w:p>
-      <w:pPr>
-        <w:spacing w:before="0" w:after="160" w:line="259"/>
-        <w:ind w:right="0" w:left="0" w:firstLine="0"/>
-        <w:jc w:val="left"/>
-        <w:rPr>
-          <w:rFonts w:ascii="Calibri" w:hAnsi="Calibri" w:cs="Calibri" w:eastAsia="Calibri"/>
-          <w:color w:val="auto"/>
-          <w:spacing w:val="0"/>
-          <w:position w:val="0"/>
-          <w:sz w:val="22"/>
-          <w:shd w:fill="auto" w:val="clear"/>
-        </w:rPr>
-      </w:pPr>
-    </w:p>
-    <w:p>
-      <w:pPr>
-        <w:spacing w:before="0" w:after="160" w:line="259"/>
-        <w:ind w:right="0" w:left="0" w:firstLine="0"/>
-        <w:jc w:val="left"/>
-        <w:rPr>
-          <w:rFonts w:ascii="Calibri" w:hAnsi="Calibri" w:cs="Calibri" w:eastAsia="Calibri"/>
-          <w:color w:val="auto"/>
-          <w:spacing w:val="0"/>
-          <w:position w:val="0"/>
-          <w:sz w:val="22"/>
-          <w:shd w:fill="auto" w:val="clear"/>
-        </w:rPr>
-      </w:pPr>
-    </w:p>
-    <w:p>
-      <w:pPr>
-        <w:spacing w:before="0" w:after="160" w:line="259"/>
-        <w:ind w:right="0" w:left="0" w:firstLine="0"/>
-        <w:jc w:val="left"/>
-        <w:rPr>
-          <w:rFonts w:ascii="Calibri" w:hAnsi="Calibri" w:cs="Calibri" w:eastAsia="Calibri"/>
-          <w:color w:val="auto"/>
-          <w:spacing w:val="0"/>
-          <w:position w:val="0"/>
-          <w:sz w:val="22"/>
-          <w:shd w:fill="auto" w:val="clear"/>
-        </w:rPr>
-      </w:pPr>
-    </w:p>
-    <w:p>
-      <w:pPr>
-        <w:spacing w:before="0" w:after="160" w:line="259"/>
-        <w:ind w:right="0" w:left="0" w:firstLine="0"/>
-        <w:jc w:val="left"/>
-        <w:rPr>
-          <w:rFonts w:ascii="Calibri" w:hAnsi="Calibri" w:cs="Calibri" w:eastAsia="Calibri"/>
-          <w:color w:val="auto"/>
-          <w:spacing w:val="0"/>
-          <w:position w:val="0"/>
-          <w:sz w:val="22"/>
-          <w:shd w:fill="auto" w:val="clear"/>
-        </w:rPr>
-      </w:pPr>
-    </w:p>
-    <w:p>
-      <w:pPr>
-        <w:spacing w:before="0" w:after="160" w:line="259"/>
-        <w:ind w:right="0" w:left="0" w:firstLine="0"/>
-        <w:jc w:val="left"/>
-        <w:rPr>
-          <w:rFonts w:ascii="Calibri" w:hAnsi="Calibri" w:cs="Calibri" w:eastAsia="Calibri"/>
-          <w:color w:val="auto"/>
-          <w:spacing w:val="0"/>
-          <w:position w:val="0"/>
-          <w:sz w:val="22"/>
-          <w:shd w:fill="auto" w:val="clear"/>
-        </w:rPr>
-      </w:pPr>
-    </w:p>
-    <w:p>
-      <w:pPr>
-        <w:spacing w:before="0" w:after="160" w:line="259"/>
-        <w:ind w:right="0" w:left="0" w:firstLine="0"/>
-        <w:jc w:val="left"/>
-        <w:rPr>
-          <w:rFonts w:ascii="Calibri" w:hAnsi="Calibri" w:cs="Calibri" w:eastAsia="Calibri"/>
-          <w:color w:val="auto"/>
-          <w:spacing w:val="0"/>
-          <w:position w:val="0"/>
-          <w:sz w:val="22"/>
-          <w:shd w:fill="auto" w:val="clear"/>
-        </w:rPr>
-      </w:pPr>
-    </w:p>
-    <w:p>
-      <w:pPr>
-        <w:spacing w:before="0" w:after="160" w:line="259"/>
-        <w:ind w:right="0" w:left="0" w:firstLine="0"/>
-        <w:jc w:val="left"/>
-        <w:rPr>
-          <w:rFonts w:ascii="Calibri" w:hAnsi="Calibri" w:cs="Calibri" w:eastAsia="Calibri"/>
-          <w:color w:val="auto"/>
-          <w:spacing w:val="0"/>
-          <w:position w:val="0"/>
-          <w:sz w:val="22"/>
-          <w:shd w:fill="auto" w:val="clear"/>
-        </w:rPr>
-      </w:pPr>
-    </w:p>
-    <w:p>
-      <w:pPr>
-        <w:spacing w:before="0" w:after="160" w:line="259"/>
-        <w:ind w:right="0" w:left="0" w:firstLine="0"/>
-        <w:jc w:val="left"/>
-        <w:rPr>
-          <w:rFonts w:ascii="Calibri" w:hAnsi="Calibri" w:cs="Calibri" w:eastAsia="Calibri"/>
-          <w:color w:val="auto"/>
-          <w:spacing w:val="0"/>
-          <w:position w:val="0"/>
-          <w:sz w:val="22"/>
-          <w:shd w:fill="auto" w:val="clear"/>
-        </w:rPr>
-      </w:pPr>
-    </w:p>
-    <w:p>
-      <w:pPr>
-        <w:spacing w:before="0" w:after="160" w:line="259"/>
-        <w:ind w:right="0" w:left="0" w:firstLine="0"/>
-        <w:jc w:val="left"/>
-        <w:rPr>
-          <w:rFonts w:ascii="Calibri" w:hAnsi="Calibri" w:cs="Calibri" w:eastAsia="Calibri"/>
-          <w:color w:val="auto"/>
-          <w:spacing w:val="0"/>
-          <w:position w:val="0"/>
-          <w:sz w:val="22"/>
-          <w:shd w:fill="auto" w:val="clear"/>
-        </w:rPr>
-      </w:pPr>
-    </w:p>
-    <w:p>
-      <w:pPr>
-        <w:spacing w:before="0" w:after="160" w:line="259"/>
-        <w:ind w:right="0" w:left="0" w:firstLine="0"/>
-        <w:jc w:val="left"/>
-        <w:rPr>
-          <w:rFonts w:ascii="Calibri" w:hAnsi="Calibri" w:cs="Calibri" w:eastAsia="Calibri"/>
-          <w:color w:val="auto"/>
-          <w:spacing w:val="0"/>
-          <w:position w:val="0"/>
-          <w:sz w:val="22"/>
-          <w:shd w:fill="auto" w:val="clear"/>
-        </w:rPr>
-      </w:pPr>
-    </w:p>
-    <w:p>
-      <w:pPr>
-        <w:spacing w:before="0" w:after="160" w:line="259"/>
-        <w:ind w:right="0" w:left="0" w:firstLine="0"/>
-        <w:jc w:val="left"/>
-        <w:rPr>
-          <w:rFonts w:ascii="Calibri" w:hAnsi="Calibri" w:cs="Calibri" w:eastAsia="Calibri"/>
-          <w:color w:val="auto"/>
-          <w:spacing w:val="0"/>
-          <w:position w:val="0"/>
-          <w:sz w:val="22"/>
-          <w:shd w:fill="auto" w:val="clear"/>
-        </w:rPr>
-      </w:pPr>
-    </w:p>
-    <w:p>
-      <w:pPr>
-        <w:spacing w:before="0" w:after="160" w:line="259"/>
-        <w:ind w:right="0" w:left="0" w:firstLine="0"/>
-        <w:jc w:val="left"/>
-        <w:rPr>
-          <w:rFonts w:ascii="Calibri" w:hAnsi="Calibri" w:cs="Calibri" w:eastAsia="Calibri"/>
-          <w:color w:val="auto"/>
-          <w:spacing w:val="0"/>
-          <w:position w:val="0"/>
-          <w:sz w:val="22"/>
-          <w:shd w:fill="auto" w:val="clear"/>
-        </w:rPr>
-      </w:pPr>
-    </w:p>
-    <w:p>
-      <w:pPr>
-        <w:spacing w:before="0" w:after="160" w:line="259"/>
-        <w:ind w:right="0" w:left="0" w:firstLine="0"/>
-        <w:jc w:val="left"/>
-        <w:rPr>
-          <w:rFonts w:ascii="Calibri" w:hAnsi="Calibri" w:cs="Calibri" w:eastAsia="Calibri"/>
-          <w:color w:val="auto"/>
-          <w:spacing w:val="0"/>
-          <w:position w:val="0"/>
-          <w:sz w:val="22"/>
-          <w:shd w:fill="auto" w:val="clear"/>
-        </w:rPr>
-      </w:pPr>
-    </w:p>
-    <w:p>
-      <w:pPr>
-        <w:spacing w:before="0" w:after="160" w:line="259"/>
-        <w:ind w:right="0" w:left="0" w:firstLine="0"/>
-        <w:jc w:val="left"/>
-        <w:rPr>
-          <w:rFonts w:ascii="Calibri" w:hAnsi="Calibri" w:cs="Calibri" w:eastAsia="Calibri"/>
-          <w:color w:val="auto"/>
-          <w:spacing w:val="0"/>
-          <w:position w:val="0"/>
-          <w:sz w:val="22"/>
-          <w:shd w:fill="auto" w:val="clear"/>
-        </w:rPr>
-      </w:pPr>
-    </w:p>
-    <w:p>
-      <w:pPr>
-        <w:spacing w:before="0" w:after="160" w:line="259"/>
-        <w:ind w:right="0" w:left="0" w:firstLine="0"/>
-        <w:jc w:val="left"/>
-        <w:rPr>
-          <w:rFonts w:ascii="Calibri" w:hAnsi="Calibri" w:cs="Calibri" w:eastAsia="Calibri"/>
-          <w:color w:val="auto"/>
-          <w:spacing w:val="0"/>
-          <w:position w:val="0"/>
-          <w:sz w:val="22"/>
-          <w:shd w:fill="auto" w:val="clear"/>
-        </w:rPr>
-      </w:pPr>
-    </w:p>
-    <w:p>
-      <w:pPr>
-        <w:spacing w:before="0" w:after="160" w:line="259"/>
-        <w:ind w:right="0" w:left="0" w:firstLine="0"/>
-        <w:jc w:val="left"/>
-        <w:rPr>
-          <w:rFonts w:ascii="Calibri" w:hAnsi="Calibri" w:cs="Calibri" w:eastAsia="Calibri"/>
-          <w:color w:val="auto"/>
-          <w:spacing w:val="0"/>
-          <w:position w:val="0"/>
-          <w:sz w:val="22"/>
-          <w:shd w:fill="auto" w:val="clear"/>
-        </w:rPr>
-      </w:pPr>
-    </w:p>
-    <w:p>
-      <w:pPr>
-        <w:spacing w:before="0" w:after="160" w:line="259"/>
-        <w:ind w:right="0" w:left="0" w:firstLine="0"/>
-        <w:jc w:val="left"/>
-        <w:rPr>
-          <w:rFonts w:ascii="Calibri" w:hAnsi="Calibri" w:cs="Calibri" w:eastAsia="Calibri"/>
-          <w:color w:val="auto"/>
-          <w:spacing w:val="0"/>
-          <w:position w:val="0"/>
-          <w:sz w:val="22"/>
-          <w:shd w:fill="auto" w:val="clear"/>
-        </w:rPr>
-      </w:pPr>
-    </w:p>
-    <w:p>
-      <w:pPr>
-        <w:spacing w:before="0" w:after="160" w:line="259"/>
-        <w:ind w:right="0" w:left="0" w:firstLine="0"/>
-        <w:jc w:val="left"/>
-        <w:rPr>
-          <w:rFonts w:ascii="Calibri" w:hAnsi="Calibri" w:cs="Calibri" w:eastAsia="Calibri"/>
-          <w:color w:val="auto"/>
-          <w:spacing w:val="0"/>
-          <w:position w:val="0"/>
-          <w:sz w:val="22"/>
-          <w:shd w:fill="auto" w:val="clear"/>
-        </w:rPr>
-      </w:pPr>
-    </w:p>
-    <w:p>
-      <w:pPr>
-        <w:spacing w:before="0" w:after="160" w:line="259"/>
-        <w:ind w:right="0" w:left="0" w:firstLine="0"/>
-        <w:jc w:val="left"/>
-        <w:rPr>
-          <w:rFonts w:ascii="Calibri" w:hAnsi="Calibri" w:cs="Calibri" w:eastAsia="Calibri"/>
-          <w:color w:val="auto"/>
-          <w:spacing w:val="0"/>
-          <w:position w:val="0"/>
-          <w:sz w:val="22"/>
-          <w:shd w:fill="auto" w:val="clear"/>
-        </w:rPr>
-      </w:pPr>
-    </w:p>
-    <w:p>
-      <w:pPr>
-        <w:spacing w:before="0" w:after="160" w:line="259"/>
-        <w:ind w:right="0" w:left="0" w:firstLine="0"/>
-        <w:jc w:val="left"/>
-        <w:rPr>
-          <w:rFonts w:ascii="Calibri" w:hAnsi="Calibri" w:cs="Calibri" w:eastAsia="Calibri"/>
-          <w:color w:val="auto"/>
-          <w:spacing w:val="0"/>
-          <w:position w:val="0"/>
-          <w:sz w:val="22"/>
-          <w:shd w:fill="auto" w:val="clear"/>
-        </w:rPr>
-      </w:pPr>
-    </w:p>
-    <w:p>
-      <w:pPr>
-        <w:spacing w:before="0" w:after="160" w:line="259"/>
-        <w:ind w:right="0" w:left="0" w:firstLine="0"/>
-        <w:jc w:val="left"/>
-        <w:rPr>
-          <w:rFonts w:ascii="Calibri" w:hAnsi="Calibri" w:cs="Calibri" w:eastAsia="Calibri"/>
-          <w:color w:val="auto"/>
-          <w:spacing w:val="0"/>
-          <w:position w:val="0"/>
-          <w:sz w:val="22"/>
-          <w:shd w:fill="auto" w:val="clear"/>
-        </w:rPr>
-      </w:pPr>
-    </w:p>
-    <w:p>
-      <w:pPr>
-        <w:spacing w:before="0" w:after="160" w:line="259"/>
-        <w:ind w:right="0" w:left="0" w:firstLine="0"/>
-        <w:jc w:val="left"/>
-        <w:rPr>
-          <w:rFonts w:ascii="Calibri" w:hAnsi="Calibri" w:cs="Calibri" w:eastAsia="Calibri"/>
-          <w:color w:val="auto"/>
-          <w:spacing w:val="0"/>
-          <w:position w:val="0"/>
-          <w:sz w:val="22"/>
-          <w:shd w:fill="auto" w:val="clear"/>
-        </w:rPr>
-      </w:pPr>
-    </w:p>
-    <w:p>
-      <w:pPr>
-        <w:spacing w:before="0" w:after="160" w:line="259"/>
-        <w:ind w:right="0" w:left="0" w:firstLine="0"/>
-        <w:jc w:val="left"/>
-        <w:rPr>
-          <w:rFonts w:ascii="Calibri" w:hAnsi="Calibri" w:cs="Calibri" w:eastAsia="Calibri"/>
-          <w:color w:val="auto"/>
-          <w:spacing w:val="0"/>
-          <w:position w:val="0"/>
-          <w:sz w:val="22"/>
-          <w:shd w:fill="auto" w:val="clear"/>
-        </w:rPr>
-      </w:pPr>
-    </w:p>
-    <w:p>
-      <w:pPr>
-        <w:spacing w:before="0" w:after="160" w:line="259"/>
-        <w:ind w:right="0" w:left="0" w:firstLine="0"/>
-        <w:jc w:val="left"/>
-        <w:rPr>
-          <w:rFonts w:ascii="Calibri" w:hAnsi="Calibri" w:cs="Calibri" w:eastAsia="Calibri"/>
-          <w:color w:val="auto"/>
-          <w:spacing w:val="0"/>
-          <w:position w:val="0"/>
-          <w:sz w:val="22"/>
-          <w:shd w:fill="auto" w:val="clear"/>
-        </w:rPr>
-      </w:pPr>
-    </w:p>
-    <w:p>
-      <w:pPr>
-        <w:spacing w:before="0" w:after="160" w:line="259"/>
-        <w:ind w:right="0" w:left="0" w:firstLine="0"/>
-        <w:jc w:val="left"/>
-        <w:rPr>
-          <w:rFonts w:ascii="Calibri" w:hAnsi="Calibri" w:cs="Calibri" w:eastAsia="Calibri"/>
-          <w:color w:val="auto"/>
-          <w:spacing w:val="0"/>
-          <w:position w:val="0"/>
-          <w:sz w:val="22"/>
-          <w:shd w:fill="auto" w:val="clear"/>
-        </w:rPr>
-      </w:pPr>
-    </w:p>
-    <w:p>
-      <w:pPr>
-        <w:spacing w:before="0" w:after="160" w:line="259"/>
-        <w:ind w:right="0" w:left="0" w:firstLine="0"/>
-        <w:jc w:val="left"/>
-        <w:rPr>
-          <w:rFonts w:ascii="Calibri" w:hAnsi="Calibri" w:cs="Calibri" w:eastAsia="Calibri"/>
-          <w:color w:val="auto"/>
-          <w:spacing w:val="0"/>
-          <w:position w:val="0"/>
-          <w:sz w:val="22"/>
-          <w:shd w:fill="auto" w:val="clear"/>
-        </w:rPr>
-      </w:pPr>
-    </w:p>
-    <w:p>
-      <w:pPr>
-        <w:spacing w:before="0" w:after="160" w:line="259"/>
-        <w:ind w:right="0" w:left="0" w:firstLine="0"/>
-        <w:jc w:val="left"/>
-        <w:rPr>
-          <w:rFonts w:ascii="Calibri" w:hAnsi="Calibri" w:cs="Calibri" w:eastAsia="Calibri"/>
-          <w:color w:val="auto"/>
-          <w:spacing w:val="0"/>
-          <w:position w:val="0"/>
-          <w:sz w:val="22"/>
-          <w:shd w:fill="auto" w:val="clear"/>
-        </w:rPr>
-      </w:pPr>
-    </w:p>
-    <w:p>
-      <w:pPr>
-        <w:spacing w:before="0" w:after="160" w:line="259"/>
-        <w:ind w:right="0" w:left="0" w:firstLine="0"/>
-        <w:jc w:val="left"/>
-        <w:rPr>
-          <w:rFonts w:ascii="Calibri" w:hAnsi="Calibri" w:cs="Calibri" w:eastAsia="Calibri"/>
-          <w:color w:val="auto"/>
-          <w:spacing w:val="0"/>
-          <w:position w:val="0"/>
-          <w:sz w:val="22"/>
-          <w:shd w:fill="auto" w:val="clear"/>
-        </w:rPr>
-      </w:pPr>
+          <w:rFonts w:ascii="Calibri" w:hAnsi="Calibri" w:cs="Calibri" w:eastAsia="Calibri"/>
+          <w:color w:val="auto"/>
+          <w:spacing w:val="0"/>
+          <w:position w:val="0"/>
+          <w:sz w:val="22"/>
+          <w:shd w:fill="auto" w:val="clear"/>
+        </w:rPr>
+      </w:pPr>
+      <w:r>
+        <w:rPr>
+          <w:rFonts w:ascii="Consolas" w:hAnsi="Consolas" w:cs="Consolas" w:eastAsia="Consolas"/>
+          <w:b/>
+          <w:color w:val="auto"/>
+          <w:spacing w:val="0"/>
+          <w:position w:val="0"/>
+          <w:sz w:val="22"/>
+          <w:shd w:fill="auto" w:val="clear"/>
+        </w:rPr>
+        <w:t xml:space="preserve">Apply no style before its time.</w:t>
+      </w:r>
+    </w:p>
+    <w:p>
+      <w:pPr>
+        <w:keepNext w:val="true"/>
+        <w:keepLines w:val="true"/>
+        <w:spacing w:before="40" w:after="0" w:line="259"/>
+        <w:ind w:right="0" w:left="0" w:firstLine="0"/>
+        <w:jc w:val="left"/>
+        <w:rPr>
+          <w:rFonts w:ascii="Calibri Light" w:hAnsi="Calibri Light" w:cs="Calibri Light" w:eastAsia="Calibri Light"/>
+          <w:color w:val="2E74B5"/>
+          <w:spacing w:val="0"/>
+          <w:position w:val="0"/>
+          <w:sz w:val="26"/>
+          <w:shd w:fill="auto" w:val="clear"/>
+        </w:rPr>
+      </w:pPr>
+      <w:r>
+        <w:rPr>
+          <w:rFonts w:ascii="Calibri Light" w:hAnsi="Calibri Light" w:cs="Calibri Light" w:eastAsia="Calibri Light"/>
+          <w:color w:val="2E74B5"/>
+          <w:spacing w:val="0"/>
+          <w:position w:val="0"/>
+          <w:sz w:val="26"/>
+          <w:shd w:fill="auto" w:val="clear"/>
+        </w:rPr>
+        <w:t xml:space="preserve">PLANNING AND RESTRAINT</w:t>
+      </w:r>
+    </w:p>
+    <w:p>
+      <w:pPr>
+        <w:spacing w:before="0" w:after="160" w:line="259"/>
+        <w:ind w:right="0" w:left="0" w:firstLine="0"/>
+        <w:jc w:val="left"/>
+        <w:rPr>
+          <w:rFonts w:ascii="Calibri" w:hAnsi="Calibri" w:cs="Calibri" w:eastAsia="Calibri"/>
+          <w:color w:val="auto"/>
+          <w:spacing w:val="0"/>
+          <w:position w:val="0"/>
+          <w:sz w:val="22"/>
+          <w:shd w:fill="auto" w:val="clear"/>
+        </w:rPr>
+      </w:pPr>
+      <w:r>
+        <w:rPr>
+          <w:rFonts w:ascii="Calibri" w:hAnsi="Calibri" w:cs="Calibri" w:eastAsia="Calibri"/>
+          <w:color w:val="auto"/>
+          <w:spacing w:val="0"/>
+          <w:position w:val="0"/>
+          <w:sz w:val="22"/>
+          <w:shd w:fill="auto" w:val="clear"/>
+        </w:rPr>
+        <w:t xml:space="preserve">Make no mistake, progressive enhancement with JavaScript requires considerably more effort than it does with CSS or HTML. With a bit of thoughtful reflection and consideration of the numerous factors that affect the web experience, however, it quickly becomes second nature. And, when in doubt, you can always come back to the three maxims:</w:t>
+      </w:r>
+    </w:p>
+    <w:p>
+      <w:pPr>
+        <w:numPr>
+          <w:ilvl w:val="0"/>
+          <w:numId w:val="37"/>
+        </w:numPr>
+        <w:spacing w:before="0" w:after="160" w:line="259"/>
+        <w:ind w:right="0" w:left="720" w:hanging="360"/>
+        <w:jc w:val="left"/>
+        <w:rPr>
+          <w:rFonts w:ascii="Calibri" w:hAnsi="Calibri" w:cs="Calibri" w:eastAsia="Calibri"/>
+          <w:color w:val="auto"/>
+          <w:spacing w:val="0"/>
+          <w:position w:val="0"/>
+          <w:sz w:val="22"/>
+          <w:shd w:fill="auto" w:val="clear"/>
+        </w:rPr>
+      </w:pPr>
+      <w:r>
+        <w:rPr>
+          <w:rFonts w:ascii="Calibri" w:hAnsi="Calibri" w:cs="Calibri" w:eastAsia="Calibri"/>
+          <w:color w:val="auto"/>
+          <w:spacing w:val="0"/>
+          <w:position w:val="0"/>
+          <w:sz w:val="22"/>
+          <w:shd w:fill="auto" w:val="clear"/>
+        </w:rPr>
+        <w:t xml:space="preserve">Make sure all content is accessible and all necessary tasks can be completed without JavaScript turned on.</w:t>
+      </w:r>
+    </w:p>
+    <w:p>
+      <w:pPr>
+        <w:numPr>
+          <w:ilvl w:val="0"/>
+          <w:numId w:val="37"/>
+        </w:numPr>
+        <w:spacing w:before="0" w:after="160" w:line="259"/>
+        <w:ind w:right="0" w:left="720" w:hanging="360"/>
+        <w:jc w:val="left"/>
+        <w:rPr>
+          <w:rFonts w:ascii="Calibri" w:hAnsi="Calibri" w:cs="Calibri" w:eastAsia="Calibri"/>
+          <w:color w:val="auto"/>
+          <w:spacing w:val="0"/>
+          <w:position w:val="0"/>
+          <w:sz w:val="22"/>
+          <w:shd w:fill="auto" w:val="clear"/>
+        </w:rPr>
+      </w:pPr>
+      <w:r>
+        <w:rPr>
+          <w:rFonts w:ascii="Calibri" w:hAnsi="Calibri" w:cs="Calibri" w:eastAsia="Calibri"/>
+          <w:color w:val="auto"/>
+          <w:spacing w:val="0"/>
+          <w:position w:val="0"/>
+          <w:sz w:val="22"/>
+          <w:shd w:fill="auto" w:val="clear"/>
+        </w:rPr>
+        <w:t xml:space="preserve">Use JavaScript to generate any additional markup it needs.</w:t>
+      </w:r>
+    </w:p>
+    <w:p>
+      <w:pPr>
+        <w:numPr>
+          <w:ilvl w:val="0"/>
+          <w:numId w:val="37"/>
+        </w:numPr>
+        <w:spacing w:before="0" w:after="160" w:line="259"/>
+        <w:ind w:right="0" w:left="720" w:hanging="360"/>
+        <w:jc w:val="left"/>
+        <w:rPr>
+          <w:rFonts w:ascii="Calibri" w:hAnsi="Calibri" w:cs="Calibri" w:eastAsia="Calibri"/>
+          <w:color w:val="auto"/>
+          <w:spacing w:val="0"/>
+          <w:position w:val="0"/>
+          <w:sz w:val="22"/>
+          <w:shd w:fill="auto" w:val="clear"/>
+        </w:rPr>
+      </w:pPr>
+      <w:r>
+        <w:rPr>
+          <w:rFonts w:ascii="Calibri" w:hAnsi="Calibri" w:cs="Calibri" w:eastAsia="Calibri"/>
+          <w:color w:val="auto"/>
+          <w:spacing w:val="0"/>
+          <w:position w:val="0"/>
+          <w:sz w:val="22"/>
+          <w:shd w:fill="auto" w:val="clear"/>
+        </w:rPr>
+        <w:t xml:space="preserve">Apply no style before its time.</w:t>
+      </w:r>
+    </w:p>
+    <w:p>
+      <w:pPr>
+        <w:spacing w:before="0" w:after="160" w:line="259"/>
+        <w:ind w:right="0" w:left="0" w:firstLine="0"/>
+        <w:jc w:val="left"/>
+        <w:rPr>
+          <w:rFonts w:ascii="Calibri" w:hAnsi="Calibri" w:cs="Calibri" w:eastAsia="Calibri"/>
+          <w:color w:val="auto"/>
+          <w:spacing w:val="0"/>
+          <w:position w:val="0"/>
+          <w:sz w:val="22"/>
+          <w:shd w:fill="auto" w:val="clear"/>
+        </w:rPr>
+      </w:pPr>
+    </w:p>
+    <w:p>
+      <w:pPr>
+        <w:spacing w:before="0" w:after="160" w:line="259"/>
+        <w:ind w:right="0" w:left="0" w:firstLine="0"/>
+        <w:jc w:val="left"/>
+        <w:rPr>
+          <w:rFonts w:ascii="Calibri" w:hAnsi="Calibri" w:cs="Calibri" w:eastAsia="Calibri"/>
+          <w:color w:val="auto"/>
+          <w:spacing w:val="0"/>
+          <w:position w:val="0"/>
+          <w:sz w:val="22"/>
+          <w:shd w:fill="auto" w:val="clear"/>
+        </w:rPr>
+      </w:pPr>
+      <w:r>
+        <w:rPr>
+          <w:rFonts w:ascii="Calibri" w:hAnsi="Calibri" w:cs="Calibri" w:eastAsia="Calibri"/>
+          <w:color w:val="auto"/>
+          <w:spacing w:val="0"/>
+          <w:position w:val="0"/>
+          <w:sz w:val="22"/>
+          <w:shd w:fill="auto" w:val="clear"/>
+        </w:rPr>
+        <w:t xml:space="preserve">Web Accessibility Initiative’s Accessible Rich Internet Applications spec (WAI-ARIA or ARIA, for short)</w:t>
+      </w:r>
+    </w:p>
+    <w:p>
+      <w:pPr>
+        <w:spacing w:before="0" w:after="160" w:line="259"/>
+        <w:ind w:right="0" w:left="0" w:firstLine="0"/>
+        <w:jc w:val="left"/>
+        <w:rPr>
+          <w:rFonts w:ascii="Calibri" w:hAnsi="Calibri" w:cs="Calibri" w:eastAsia="Calibri"/>
+          <w:color w:val="auto"/>
+          <w:spacing w:val="0"/>
+          <w:position w:val="0"/>
+          <w:sz w:val="22"/>
+          <w:shd w:fill="auto" w:val="clear"/>
+        </w:rPr>
+      </w:pPr>
+      <w:r>
+        <w:rPr>
+          <w:rFonts w:ascii="Calibri" w:hAnsi="Calibri" w:cs="Calibri" w:eastAsia="Calibri"/>
+          <w:color w:val="auto"/>
+          <w:spacing w:val="0"/>
+          <w:position w:val="0"/>
+          <w:sz w:val="22"/>
+          <w:shd w:fill="auto" w:val="clear"/>
+        </w:rPr>
+        <w:t xml:space="preserve">Derek Featherstone surfaced this issue in his excellent article for A List Apart Entitled “ARIA and Progressive Enhancement.”</w:t>
+      </w:r>
       <w:hyperlink xmlns:r="http://schemas.openxmlformats.org/officeDocument/2006/relationships" r:id="docRId20">
+        <w:r>
+          <w:rPr>
+            <w:rFonts w:ascii="Calibri" w:hAnsi="Calibri" w:cs="Calibri" w:eastAsia="Calibri"/>
+            <w:color w:val="0563C1"/>
+            <w:spacing w:val="0"/>
+            <w:position w:val="0"/>
+            <w:sz w:val="22"/>
+            <w:u w:val="single"/>
+            <w:shd w:fill="auto" w:val="clear"/>
+          </w:rPr>
+          <w:t xml:space="preserve">[7]</w:t>
+        </w:r>
+      </w:hyperlink>
+      <w:r>
+        <w:rPr>
+          <w:rFonts w:ascii="Calibri" w:hAnsi="Calibri" w:cs="Calibri" w:eastAsia="Calibri"/>
+          <w:color w:val="auto"/>
+          <w:spacing w:val="0"/>
+          <w:position w:val="0"/>
+          <w:sz w:val="22"/>
+          <w:shd w:fill="auto" w:val="clear"/>
+        </w:rPr>
+        <w:t xml:space="preserve"> I highly recommend reading it to better understand the issue. At the time of this writing, a viable solution has not been proposed, but my fingers are crossed.</w:t>
+      </w:r>
+    </w:p>
+    <w:p>
+      <w:pPr>
+        <w:spacing w:before="0" w:after="160" w:line="259"/>
+        <w:ind w:right="0" w:left="0" w:firstLine="0"/>
+        <w:jc w:val="left"/>
+        <w:rPr>
+          <w:rFonts w:ascii="Calibri" w:hAnsi="Calibri" w:cs="Calibri" w:eastAsia="Calibri"/>
+          <w:color w:val="auto"/>
+          <w:spacing w:val="0"/>
+          <w:position w:val="0"/>
+          <w:sz w:val="22"/>
+          <w:shd w:fill="auto" w:val="clear"/>
+        </w:rPr>
+      </w:pPr>
+      <w:r>
+        <w:rPr>
+          <w:rFonts w:ascii="Calibri" w:hAnsi="Calibri" w:cs="Calibri" w:eastAsia="Calibri"/>
+          <w:color w:val="auto"/>
+          <w:spacing w:val="0"/>
+          <w:position w:val="0"/>
+          <w:sz w:val="22"/>
+          <w:shd w:fill="auto" w:val="clear"/>
+        </w:rPr>
+        <w:t xml:space="preserve">So what exactly is </w:t>
+      </w:r>
+      <w:r>
+        <w:rPr>
+          <w:rFonts w:ascii="Consolas" w:hAnsi="Consolas" w:cs="Consolas" w:eastAsia="Consolas"/>
+          <w:color w:val="auto"/>
+          <w:spacing w:val="0"/>
+          <w:position w:val="0"/>
+          <w:sz w:val="22"/>
+          <w:shd w:fill="auto" w:val="clear"/>
+        </w:rPr>
+        <w:t xml:space="preserve">tabindex</w:t>
+      </w:r>
+      <w:r>
+        <w:rPr>
+          <w:rFonts w:ascii="Calibri" w:hAnsi="Calibri" w:cs="Calibri" w:eastAsia="Calibri"/>
+          <w:color w:val="auto"/>
+          <w:spacing w:val="0"/>
+          <w:position w:val="0"/>
+          <w:sz w:val="22"/>
+          <w:shd w:fill="auto" w:val="clear"/>
+        </w:rPr>
+        <w:t xml:space="preserve"> juggling? Well, some time in 2005 (it’s hard to pin down the exact origin) it was discovered that assigning a value of “-1” to the </w:t>
+      </w:r>
+      <w:r>
+        <w:rPr>
+          <w:rFonts w:ascii="Consolas" w:hAnsi="Consolas" w:cs="Consolas" w:eastAsia="Consolas"/>
+          <w:color w:val="auto"/>
+          <w:spacing w:val="0"/>
+          <w:position w:val="0"/>
+          <w:sz w:val="22"/>
+          <w:shd w:fill="auto" w:val="clear"/>
+        </w:rPr>
+        <w:t xml:space="preserve">tabindex</w:t>
+      </w:r>
+      <w:r>
+        <w:rPr>
+          <w:rFonts w:ascii="Calibri" w:hAnsi="Calibri" w:cs="Calibri" w:eastAsia="Calibri"/>
+          <w:color w:val="auto"/>
+          <w:spacing w:val="0"/>
+          <w:position w:val="0"/>
+          <w:sz w:val="22"/>
+          <w:shd w:fill="auto" w:val="clear"/>
+        </w:rPr>
+        <w:t xml:space="preserve"> attribute of an element would remove that element from the default tab order of the document.</w:t>
+      </w:r>
+      <w:hyperlink xmlns:r="http://schemas.openxmlformats.org/officeDocument/2006/relationships" r:id="docRId21">
+        <w:r>
+          <w:rPr>
+            <w:rFonts w:ascii="Calibri" w:hAnsi="Calibri" w:cs="Calibri" w:eastAsia="Calibri"/>
+            <w:color w:val="0563C1"/>
+            <w:spacing w:val="0"/>
+            <w:position w:val="0"/>
+            <w:sz w:val="22"/>
+            <w:u w:val="single"/>
+            <w:shd w:fill="auto" w:val="clear"/>
+          </w:rPr>
+          <w:t xml:space="preserve">[10]</w:t>
+        </w:r>
+      </w:hyperlink>
+      <w:r>
+        <w:rPr>
+          <w:rFonts w:ascii="Calibri" w:hAnsi="Calibri" w:cs="Calibri" w:eastAsia="Calibri"/>
+          <w:color w:val="auto"/>
+          <w:spacing w:val="0"/>
+          <w:position w:val="0"/>
+          <w:sz w:val="22"/>
+          <w:shd w:fill="auto" w:val="clear"/>
+        </w:rPr>
+        <w:t xml:space="preserve"> Interestingly, despite being taken out of the document’s tab order, the element remained focusable via JavaScript (</w:t>
+      </w:r>
+      <w:r>
+        <w:rPr>
+          <w:rFonts w:ascii="Consolas" w:hAnsi="Consolas" w:cs="Consolas" w:eastAsia="Consolas"/>
+          <w:color w:val="auto"/>
+          <w:spacing w:val="0"/>
+          <w:position w:val="0"/>
+          <w:sz w:val="22"/>
+          <w:shd w:fill="auto" w:val="clear"/>
+        </w:rPr>
+        <w:t xml:space="preserve">element.focus()</w:t>
+      </w:r>
+      <w:r>
+        <w:rPr>
+          <w:rFonts w:ascii="Calibri" w:hAnsi="Calibri" w:cs="Calibri" w:eastAsia="Calibri"/>
+          <w:color w:val="auto"/>
+          <w:spacing w:val="0"/>
+          <w:position w:val="0"/>
+          <w:sz w:val="22"/>
+          <w:shd w:fill="auto" w:val="clear"/>
+        </w:rPr>
+        <w:t xml:space="preserve">), which opened up a lot of possibilities for controlling a user’s experience.</w:t>
+      </w:r>
+    </w:p>
+    <w:p>
+      <w:pPr>
+        <w:spacing w:before="0" w:after="160" w:line="259"/>
+        <w:ind w:right="0" w:left="0" w:firstLine="0"/>
+        <w:jc w:val="left"/>
+        <w:rPr>
+          <w:rFonts w:ascii="Calibri" w:hAnsi="Calibri" w:cs="Calibri" w:eastAsia="Calibri"/>
+          <w:color w:val="auto"/>
+          <w:spacing w:val="0"/>
+          <w:position w:val="0"/>
+          <w:sz w:val="22"/>
+          <w:shd w:fill="auto" w:val="clear"/>
+        </w:rPr>
+      </w:pPr>
+      <w:r>
+        <w:rPr>
+          <w:rFonts w:ascii="Calibri" w:hAnsi="Calibri" w:cs="Calibri" w:eastAsia="Calibri"/>
+          <w:color w:val="auto"/>
+          <w:spacing w:val="0"/>
+          <w:position w:val="0"/>
+          <w:sz w:val="22"/>
+          <w:shd w:fill="auto" w:val="clear"/>
+        </w:rPr>
+        <w:t xml:space="preserve">Now get out there and make something great! =)</w:t>
+      </w:r>
+    </w:p>
+    <w:p>
+      <w:pPr>
+        <w:spacing w:before="0" w:after="160" w:line="259"/>
+        <w:ind w:right="0" w:left="0" w:firstLine="0"/>
+        <w:jc w:val="left"/>
+        <w:rPr>
+          <w:rFonts w:ascii="Calibri" w:hAnsi="Calibri" w:cs="Calibri" w:eastAsia="Calibri"/>
+          <w:color w:val="auto"/>
+          <w:spacing w:val="0"/>
+          <w:position w:val="0"/>
+          <w:sz w:val="22"/>
+          <w:shd w:fill="auto" w:val="clear"/>
+        </w:rPr>
+      </w:pPr>
+    </w:p>
+    <w:p>
+      <w:pPr>
+        <w:spacing w:before="0" w:after="160" w:line="259"/>
+        <w:ind w:right="0" w:left="0" w:firstLine="0"/>
+        <w:jc w:val="left"/>
+        <w:rPr>
+          <w:rFonts w:ascii="Calibri" w:hAnsi="Calibri" w:cs="Calibri" w:eastAsia="Calibri"/>
+          <w:color w:val="auto"/>
+          <w:spacing w:val="0"/>
+          <w:position w:val="0"/>
+          <w:sz w:val="22"/>
+          <w:shd w:fill="auto" w:val="clear"/>
+        </w:rPr>
+      </w:pPr>
+    </w:p>
+    <w:p>
+      <w:pPr>
+        <w:spacing w:before="0" w:after="160" w:line="259"/>
+        <w:ind w:right="0" w:left="0" w:firstLine="0"/>
+        <w:jc w:val="left"/>
+        <w:rPr>
+          <w:rFonts w:ascii="Calibri" w:hAnsi="Calibri" w:cs="Calibri" w:eastAsia="Calibri"/>
+          <w:color w:val="auto"/>
+          <w:spacing w:val="0"/>
+          <w:position w:val="0"/>
+          <w:sz w:val="22"/>
+          <w:shd w:fill="auto" w:val="clear"/>
+        </w:rPr>
+      </w:pPr>
+    </w:p>
+    <w:p>
+      <w:pPr>
+        <w:spacing w:before="0" w:after="160" w:line="259"/>
+        <w:ind w:right="0" w:left="0" w:firstLine="0"/>
+        <w:jc w:val="left"/>
+        <w:rPr>
+          <w:rFonts w:ascii="Calibri" w:hAnsi="Calibri" w:cs="Calibri" w:eastAsia="Calibri"/>
+          <w:color w:val="auto"/>
+          <w:spacing w:val="0"/>
+          <w:position w:val="0"/>
+          <w:sz w:val="22"/>
+          <w:shd w:fill="auto" w:val="clear"/>
+        </w:rPr>
+      </w:pPr>
+    </w:p>
+    <w:p>
+      <w:pPr>
+        <w:spacing w:before="0" w:after="160" w:line="259"/>
+        <w:ind w:right="0" w:left="0" w:firstLine="0"/>
+        <w:jc w:val="left"/>
+        <w:rPr>
+          <w:rFonts w:ascii="Calibri" w:hAnsi="Calibri" w:cs="Calibri" w:eastAsia="Calibri"/>
+          <w:color w:val="auto"/>
+          <w:spacing w:val="0"/>
+          <w:position w:val="0"/>
+          <w:sz w:val="22"/>
+          <w:shd w:fill="auto" w:val="clear"/>
+        </w:rPr>
+      </w:pPr>
+    </w:p>
+    <w:p>
+      <w:pPr>
+        <w:spacing w:before="0" w:after="160" w:line="259"/>
+        <w:ind w:right="0" w:left="0" w:firstLine="0"/>
+        <w:jc w:val="left"/>
+        <w:rPr>
+          <w:rFonts w:ascii="Calibri" w:hAnsi="Calibri" w:cs="Calibri" w:eastAsia="Calibri"/>
+          <w:color w:val="auto"/>
+          <w:spacing w:val="0"/>
+          <w:position w:val="0"/>
+          <w:sz w:val="22"/>
+          <w:shd w:fill="auto" w:val="clear"/>
+        </w:rPr>
+      </w:pPr>
+    </w:p>
+    <w:p>
+      <w:pPr>
+        <w:spacing w:before="0" w:after="160" w:line="259"/>
+        <w:ind w:right="0" w:left="0" w:firstLine="0"/>
+        <w:jc w:val="left"/>
+        <w:rPr>
+          <w:rFonts w:ascii="Calibri" w:hAnsi="Calibri" w:cs="Calibri" w:eastAsia="Calibri"/>
+          <w:color w:val="auto"/>
+          <w:spacing w:val="0"/>
+          <w:position w:val="0"/>
+          <w:sz w:val="22"/>
+          <w:shd w:fill="auto" w:val="clear"/>
+        </w:rPr>
+      </w:pPr>
+    </w:p>
+    <w:p>
+      <w:pPr>
+        <w:spacing w:before="0" w:after="160" w:line="259"/>
+        <w:ind w:right="0" w:left="0" w:firstLine="0"/>
+        <w:jc w:val="left"/>
+        <w:rPr>
+          <w:rFonts w:ascii="Calibri" w:hAnsi="Calibri" w:cs="Calibri" w:eastAsia="Calibri"/>
+          <w:color w:val="auto"/>
+          <w:spacing w:val="0"/>
+          <w:position w:val="0"/>
+          <w:sz w:val="22"/>
+          <w:shd w:fill="auto" w:val="clear"/>
+        </w:rPr>
+      </w:pPr>
+    </w:p>
+    <w:p>
+      <w:pPr>
+        <w:spacing w:before="0" w:after="160" w:line="259"/>
+        <w:ind w:right="0" w:left="0" w:firstLine="0"/>
+        <w:jc w:val="left"/>
+        <w:rPr>
+          <w:rFonts w:ascii="Calibri" w:hAnsi="Calibri" w:cs="Calibri" w:eastAsia="Calibri"/>
+          <w:color w:val="auto"/>
+          <w:spacing w:val="0"/>
+          <w:position w:val="0"/>
+          <w:sz w:val="22"/>
+          <w:shd w:fill="auto" w:val="clear"/>
+        </w:rPr>
+      </w:pPr>
+    </w:p>
+    <w:p>
+      <w:pPr>
+        <w:spacing w:before="0" w:after="160" w:line="259"/>
+        <w:ind w:right="0" w:left="0" w:firstLine="0"/>
+        <w:jc w:val="left"/>
+        <w:rPr>
+          <w:rFonts w:ascii="Calibri" w:hAnsi="Calibri" w:cs="Calibri" w:eastAsia="Calibri"/>
+          <w:color w:val="auto"/>
+          <w:spacing w:val="0"/>
+          <w:position w:val="0"/>
+          <w:sz w:val="22"/>
+          <w:shd w:fill="auto" w:val="clear"/>
+        </w:rPr>
+      </w:pPr>
+    </w:p>
+    <w:p>
+      <w:pPr>
+        <w:spacing w:before="0" w:after="160" w:line="259"/>
+        <w:ind w:right="0" w:left="0" w:firstLine="0"/>
+        <w:jc w:val="left"/>
+        <w:rPr>
+          <w:rFonts w:ascii="Calibri" w:hAnsi="Calibri" w:cs="Calibri" w:eastAsia="Calibri"/>
+          <w:color w:val="auto"/>
+          <w:spacing w:val="0"/>
+          <w:position w:val="0"/>
+          <w:sz w:val="22"/>
+          <w:shd w:fill="auto" w:val="clear"/>
+        </w:rPr>
+      </w:pPr>
+    </w:p>
+    <w:p>
+      <w:pPr>
+        <w:spacing w:before="0" w:after="160" w:line="259"/>
+        <w:ind w:right="0" w:left="0" w:firstLine="0"/>
+        <w:jc w:val="left"/>
+        <w:rPr>
+          <w:rFonts w:ascii="Calibri" w:hAnsi="Calibri" w:cs="Calibri" w:eastAsia="Calibri"/>
+          <w:color w:val="auto"/>
+          <w:spacing w:val="0"/>
+          <w:position w:val="0"/>
+          <w:sz w:val="22"/>
+          <w:shd w:fill="auto" w:val="clear"/>
+        </w:rPr>
+      </w:pPr>
+    </w:p>
+    <w:p>
+      <w:pPr>
+        <w:spacing w:before="0" w:after="160" w:line="259"/>
+        <w:ind w:right="0" w:left="0" w:firstLine="0"/>
+        <w:jc w:val="left"/>
+        <w:rPr>
+          <w:rFonts w:ascii="Calibri" w:hAnsi="Calibri" w:cs="Calibri" w:eastAsia="Calibri"/>
+          <w:color w:val="auto"/>
+          <w:spacing w:val="0"/>
+          <w:position w:val="0"/>
+          <w:sz w:val="22"/>
+          <w:shd w:fill="auto" w:val="clear"/>
+        </w:rPr>
+      </w:pPr>
+    </w:p>
+    <w:p>
+      <w:pPr>
+        <w:spacing w:before="0" w:after="160" w:line="259"/>
+        <w:ind w:right="0" w:left="0" w:firstLine="0"/>
+        <w:jc w:val="left"/>
+        <w:rPr>
+          <w:rFonts w:ascii="Calibri" w:hAnsi="Calibri" w:cs="Calibri" w:eastAsia="Calibri"/>
+          <w:color w:val="auto"/>
+          <w:spacing w:val="0"/>
+          <w:position w:val="0"/>
+          <w:sz w:val="22"/>
+          <w:shd w:fill="auto" w:val="clear"/>
+        </w:rPr>
+      </w:pPr>
+    </w:p>
+    <w:p>
+      <w:pPr>
+        <w:spacing w:before="0" w:after="160" w:line="259"/>
+        <w:ind w:right="0" w:left="0" w:firstLine="0"/>
+        <w:jc w:val="left"/>
+        <w:rPr>
+          <w:rFonts w:ascii="Calibri" w:hAnsi="Calibri" w:cs="Calibri" w:eastAsia="Calibri"/>
+          <w:color w:val="auto"/>
+          <w:spacing w:val="0"/>
+          <w:position w:val="0"/>
+          <w:sz w:val="22"/>
+          <w:shd w:fill="auto" w:val="clear"/>
+        </w:rPr>
+      </w:pPr>
+    </w:p>
+    <w:p>
+      <w:pPr>
+        <w:spacing w:before="0" w:after="160" w:line="259"/>
+        <w:ind w:right="0" w:left="0" w:firstLine="0"/>
+        <w:jc w:val="left"/>
+        <w:rPr>
+          <w:rFonts w:ascii="Calibri" w:hAnsi="Calibri" w:cs="Calibri" w:eastAsia="Calibri"/>
+          <w:color w:val="auto"/>
+          <w:spacing w:val="0"/>
+          <w:position w:val="0"/>
+          <w:sz w:val="22"/>
+          <w:shd w:fill="auto" w:val="clear"/>
+        </w:rPr>
+      </w:pPr>
+    </w:p>
+    <w:p>
+      <w:pPr>
+        <w:spacing w:before="0" w:after="160" w:line="259"/>
+        <w:ind w:right="0" w:left="0" w:firstLine="0"/>
+        <w:jc w:val="left"/>
+        <w:rPr>
+          <w:rFonts w:ascii="Calibri" w:hAnsi="Calibri" w:cs="Calibri" w:eastAsia="Calibri"/>
+          <w:color w:val="auto"/>
+          <w:spacing w:val="0"/>
+          <w:position w:val="0"/>
+          <w:sz w:val="22"/>
+          <w:shd w:fill="auto" w:val="clear"/>
+        </w:rPr>
+      </w:pPr>
+    </w:p>
+    <w:p>
+      <w:pPr>
+        <w:spacing w:before="0" w:after="160" w:line="259"/>
+        <w:ind w:right="0" w:left="0" w:firstLine="0"/>
+        <w:jc w:val="left"/>
+        <w:rPr>
+          <w:rFonts w:ascii="Calibri" w:hAnsi="Calibri" w:cs="Calibri" w:eastAsia="Calibri"/>
+          <w:color w:val="auto"/>
+          <w:spacing w:val="0"/>
+          <w:position w:val="0"/>
+          <w:sz w:val="22"/>
+          <w:shd w:fill="auto" w:val="clear"/>
+        </w:rPr>
+      </w:pPr>
+    </w:p>
+    <w:p>
+      <w:pPr>
+        <w:spacing w:before="0" w:after="160" w:line="259"/>
+        <w:ind w:right="0" w:left="0" w:firstLine="0"/>
+        <w:jc w:val="left"/>
+        <w:rPr>
+          <w:rFonts w:ascii="Calibri" w:hAnsi="Calibri" w:cs="Calibri" w:eastAsia="Calibri"/>
+          <w:color w:val="auto"/>
+          <w:spacing w:val="0"/>
+          <w:position w:val="0"/>
+          <w:sz w:val="22"/>
+          <w:shd w:fill="auto" w:val="clear"/>
+        </w:rPr>
+      </w:pPr>
+    </w:p>
+    <w:p>
+      <w:pPr>
+        <w:spacing w:before="0" w:after="160" w:line="259"/>
+        <w:ind w:right="0" w:left="0" w:firstLine="0"/>
+        <w:jc w:val="left"/>
+        <w:rPr>
+          <w:rFonts w:ascii="Calibri" w:hAnsi="Calibri" w:cs="Calibri" w:eastAsia="Calibri"/>
+          <w:color w:val="auto"/>
+          <w:spacing w:val="0"/>
+          <w:position w:val="0"/>
+          <w:sz w:val="22"/>
+          <w:shd w:fill="auto" w:val="clear"/>
+        </w:rPr>
+      </w:pPr>
+    </w:p>
+    <w:p>
+      <w:pPr>
+        <w:spacing w:before="0" w:after="160" w:line="259"/>
+        <w:ind w:right="0" w:left="0" w:firstLine="0"/>
+        <w:jc w:val="left"/>
+        <w:rPr>
+          <w:rFonts w:ascii="Calibri" w:hAnsi="Calibri" w:cs="Calibri" w:eastAsia="Calibri"/>
+          <w:color w:val="auto"/>
+          <w:spacing w:val="0"/>
+          <w:position w:val="0"/>
+          <w:sz w:val="22"/>
+          <w:shd w:fill="auto" w:val="clear"/>
+        </w:rPr>
+      </w:pPr>
+    </w:p>
+    <w:p>
+      <w:pPr>
+        <w:spacing w:before="0" w:after="160" w:line="259"/>
+        <w:ind w:right="0" w:left="0" w:firstLine="0"/>
+        <w:jc w:val="left"/>
+        <w:rPr>
+          <w:rFonts w:ascii="Calibri" w:hAnsi="Calibri" w:cs="Calibri" w:eastAsia="Calibri"/>
+          <w:color w:val="auto"/>
+          <w:spacing w:val="0"/>
+          <w:position w:val="0"/>
+          <w:sz w:val="22"/>
+          <w:shd w:fill="auto" w:val="clear"/>
+        </w:rPr>
+      </w:pPr>
+    </w:p>
+    <w:p>
+      <w:pPr>
+        <w:spacing w:before="0" w:after="160" w:line="259"/>
+        <w:ind w:right="0" w:left="0" w:firstLine="0"/>
+        <w:jc w:val="left"/>
+        <w:rPr>
+          <w:rFonts w:ascii="Calibri" w:hAnsi="Calibri" w:cs="Calibri" w:eastAsia="Calibri"/>
+          <w:color w:val="auto"/>
+          <w:spacing w:val="0"/>
+          <w:position w:val="0"/>
+          <w:sz w:val="22"/>
+          <w:shd w:fill="auto" w:val="clear"/>
+        </w:rPr>
+      </w:pPr>
+    </w:p>
+    <w:p>
+      <w:pPr>
+        <w:spacing w:before="0" w:after="160" w:line="259"/>
+        <w:ind w:right="0" w:left="0" w:firstLine="0"/>
+        <w:jc w:val="left"/>
+        <w:rPr>
+          <w:rFonts w:ascii="Calibri" w:hAnsi="Calibri" w:cs="Calibri" w:eastAsia="Calibri"/>
+          <w:color w:val="auto"/>
+          <w:spacing w:val="0"/>
+          <w:position w:val="0"/>
+          <w:sz w:val="22"/>
+          <w:shd w:fill="auto" w:val="clear"/>
+        </w:rPr>
+      </w:pPr>
+    </w:p>
+    <w:p>
+      <w:pPr>
+        <w:spacing w:before="0" w:after="160" w:line="259"/>
+        <w:ind w:right="0" w:left="0" w:firstLine="0"/>
+        <w:jc w:val="left"/>
+        <w:rPr>
+          <w:rFonts w:ascii="Calibri" w:hAnsi="Calibri" w:cs="Calibri" w:eastAsia="Calibri"/>
+          <w:color w:val="auto"/>
+          <w:spacing w:val="0"/>
+          <w:position w:val="0"/>
+          <w:sz w:val="22"/>
+          <w:shd w:fill="auto" w:val="clear"/>
+        </w:rPr>
+      </w:pPr>
+    </w:p>
+    <w:p>
+      <w:pPr>
+        <w:spacing w:before="0" w:after="160" w:line="259"/>
+        <w:ind w:right="0" w:left="0" w:firstLine="0"/>
+        <w:jc w:val="left"/>
+        <w:rPr>
+          <w:rFonts w:ascii="Calibri" w:hAnsi="Calibri" w:cs="Calibri" w:eastAsia="Calibri"/>
+          <w:color w:val="auto"/>
+          <w:spacing w:val="0"/>
+          <w:position w:val="0"/>
+          <w:sz w:val="22"/>
+          <w:shd w:fill="auto" w:val="clear"/>
+        </w:rPr>
+      </w:pPr>
+    </w:p>
+    <w:p>
+      <w:pPr>
+        <w:spacing w:before="0" w:after="160" w:line="259"/>
+        <w:ind w:right="0" w:left="0" w:firstLine="0"/>
+        <w:jc w:val="left"/>
+        <w:rPr>
+          <w:rFonts w:ascii="Calibri" w:hAnsi="Calibri" w:cs="Calibri" w:eastAsia="Calibri"/>
+          <w:color w:val="auto"/>
+          <w:spacing w:val="0"/>
+          <w:position w:val="0"/>
+          <w:sz w:val="22"/>
+          <w:shd w:fill="auto" w:val="clear"/>
+        </w:rPr>
+      </w:pPr>
+    </w:p>
+    <w:p>
+      <w:pPr>
+        <w:spacing w:before="0" w:after="160" w:line="259"/>
+        <w:ind w:right="0" w:left="0" w:firstLine="0"/>
+        <w:jc w:val="left"/>
+        <w:rPr>
+          <w:rFonts w:ascii="Calibri" w:hAnsi="Calibri" w:cs="Calibri" w:eastAsia="Calibri"/>
+          <w:color w:val="auto"/>
+          <w:spacing w:val="0"/>
+          <w:position w:val="0"/>
+          <w:sz w:val="22"/>
+          <w:shd w:fill="auto" w:val="clear"/>
+        </w:rPr>
+      </w:pPr>
+    </w:p>
+    <w:p>
+      <w:pPr>
+        <w:spacing w:before="0" w:after="160" w:line="259"/>
+        <w:ind w:right="0" w:left="0" w:firstLine="0"/>
+        <w:jc w:val="left"/>
+        <w:rPr>
+          <w:rFonts w:ascii="Calibri" w:hAnsi="Calibri" w:cs="Calibri" w:eastAsia="Calibri"/>
+          <w:color w:val="auto"/>
+          <w:spacing w:val="0"/>
+          <w:position w:val="0"/>
+          <w:sz w:val="22"/>
+          <w:shd w:fill="auto" w:val="clear"/>
+        </w:rPr>
+      </w:pPr>
+    </w:p>
+    <w:p>
+      <w:pPr>
+        <w:spacing w:before="0" w:after="160" w:line="259"/>
+        <w:ind w:right="0" w:left="0" w:firstLine="0"/>
+        <w:jc w:val="left"/>
+        <w:rPr>
+          <w:rFonts w:ascii="Calibri" w:hAnsi="Calibri" w:cs="Calibri" w:eastAsia="Calibri"/>
+          <w:color w:val="auto"/>
+          <w:spacing w:val="0"/>
+          <w:position w:val="0"/>
+          <w:sz w:val="22"/>
+          <w:shd w:fill="auto" w:val="clear"/>
+        </w:rPr>
+      </w:pPr>
+    </w:p>
+    <w:p>
+      <w:pPr>
+        <w:spacing w:before="0" w:after="160" w:line="259"/>
+        <w:ind w:right="0" w:left="0" w:firstLine="0"/>
+        <w:jc w:val="left"/>
+        <w:rPr>
+          <w:rFonts w:ascii="Calibri" w:hAnsi="Calibri" w:cs="Calibri" w:eastAsia="Calibri"/>
+          <w:color w:val="auto"/>
+          <w:spacing w:val="0"/>
+          <w:position w:val="0"/>
+          <w:sz w:val="22"/>
+          <w:shd w:fill="auto" w:val="clear"/>
+        </w:rPr>
+      </w:pPr>
+    </w:p>
+    <w:p>
+      <w:pPr>
+        <w:spacing w:before="0" w:after="160" w:line="259"/>
+        <w:ind w:right="0" w:left="0" w:firstLine="0"/>
+        <w:jc w:val="left"/>
+        <w:rPr>
+          <w:rFonts w:ascii="Calibri" w:hAnsi="Calibri" w:cs="Calibri" w:eastAsia="Calibri"/>
+          <w:color w:val="auto"/>
+          <w:spacing w:val="0"/>
+          <w:position w:val="0"/>
+          <w:sz w:val="22"/>
+          <w:shd w:fill="auto" w:val="clear"/>
+        </w:rPr>
+      </w:pPr>
+    </w:p>
+    <w:p>
+      <w:pPr>
+        <w:spacing w:before="0" w:after="160" w:line="259"/>
+        <w:ind w:right="0" w:left="0" w:firstLine="0"/>
+        <w:jc w:val="left"/>
+        <w:rPr>
+          <w:rFonts w:ascii="Calibri" w:hAnsi="Calibri" w:cs="Calibri" w:eastAsia="Calibri"/>
+          <w:color w:val="auto"/>
+          <w:spacing w:val="0"/>
+          <w:position w:val="0"/>
+          <w:sz w:val="22"/>
+          <w:shd w:fill="auto" w:val="clear"/>
+        </w:rPr>
+      </w:pPr>
+    </w:p>
+    <w:p>
+      <w:pPr>
+        <w:spacing w:before="0" w:after="160" w:line="259"/>
+        <w:ind w:right="0" w:left="0" w:firstLine="0"/>
+        <w:jc w:val="left"/>
+        <w:rPr>
+          <w:rFonts w:ascii="Calibri" w:hAnsi="Calibri" w:cs="Calibri" w:eastAsia="Calibri"/>
+          <w:color w:val="auto"/>
+          <w:spacing w:val="0"/>
+          <w:position w:val="0"/>
+          <w:sz w:val="22"/>
+          <w:shd w:fill="auto" w:val="clear"/>
+        </w:rPr>
+      </w:pPr>
+    </w:p>
+    <w:p>
+      <w:pPr>
+        <w:spacing w:before="0" w:after="160" w:line="259"/>
+        <w:ind w:right="0" w:left="0" w:firstLine="0"/>
+        <w:jc w:val="left"/>
+        <w:rPr>
+          <w:rFonts w:ascii="Calibri" w:hAnsi="Calibri" w:cs="Calibri" w:eastAsia="Calibri"/>
+          <w:color w:val="auto"/>
+          <w:spacing w:val="0"/>
+          <w:position w:val="0"/>
+          <w:sz w:val="22"/>
+          <w:shd w:fill="auto" w:val="clear"/>
+        </w:rPr>
+      </w:pPr>
+    </w:p>
+    <w:p>
+      <w:pPr>
+        <w:spacing w:before="0" w:after="160" w:line="259"/>
+        <w:ind w:right="0" w:left="0" w:firstLine="0"/>
+        <w:jc w:val="left"/>
+        <w:rPr>
+          <w:rFonts w:ascii="Calibri" w:hAnsi="Calibri" w:cs="Calibri" w:eastAsia="Calibri"/>
+          <w:color w:val="auto"/>
+          <w:spacing w:val="0"/>
+          <w:position w:val="0"/>
+          <w:sz w:val="22"/>
+          <w:shd w:fill="auto" w:val="clear"/>
+        </w:rPr>
+      </w:pPr>
+    </w:p>
+    <w:p>
+      <w:pPr>
+        <w:spacing w:before="0" w:after="160" w:line="259"/>
+        <w:ind w:right="0" w:left="0" w:firstLine="0"/>
+        <w:jc w:val="left"/>
+        <w:rPr>
+          <w:rFonts w:ascii="Calibri" w:hAnsi="Calibri" w:cs="Calibri" w:eastAsia="Calibri"/>
+          <w:color w:val="auto"/>
+          <w:spacing w:val="0"/>
+          <w:position w:val="0"/>
+          <w:sz w:val="22"/>
+          <w:shd w:fill="auto" w:val="clear"/>
+        </w:rPr>
+      </w:pPr>
+    </w:p>
+    <w:p>
+      <w:pPr>
+        <w:spacing w:before="0" w:after="160" w:line="259"/>
+        <w:ind w:right="0" w:left="0" w:firstLine="0"/>
+        <w:jc w:val="left"/>
+        <w:rPr>
+          <w:rFonts w:ascii="Calibri" w:hAnsi="Calibri" w:cs="Calibri" w:eastAsia="Calibri"/>
+          <w:color w:val="auto"/>
+          <w:spacing w:val="0"/>
+          <w:position w:val="0"/>
+          <w:sz w:val="22"/>
+          <w:shd w:fill="auto" w:val="clear"/>
+        </w:rPr>
+      </w:pPr>
+    </w:p>
+    <w:p>
+      <w:pPr>
+        <w:spacing w:before="0" w:after="160" w:line="259"/>
+        <w:ind w:right="0" w:left="0" w:firstLine="0"/>
+        <w:jc w:val="left"/>
+        <w:rPr>
+          <w:rFonts w:ascii="Calibri" w:hAnsi="Calibri" w:cs="Calibri" w:eastAsia="Calibri"/>
+          <w:color w:val="auto"/>
+          <w:spacing w:val="0"/>
+          <w:position w:val="0"/>
+          <w:sz w:val="22"/>
+          <w:shd w:fill="auto" w:val="clear"/>
+        </w:rPr>
+      </w:pPr>
+    </w:p>
+    <w:p>
+      <w:pPr>
+        <w:spacing w:before="0" w:after="160" w:line="259"/>
+        <w:ind w:right="0" w:left="0" w:firstLine="0"/>
+        <w:jc w:val="left"/>
+        <w:rPr>
+          <w:rFonts w:ascii="Calibri" w:hAnsi="Calibri" w:cs="Calibri" w:eastAsia="Calibri"/>
+          <w:color w:val="auto"/>
+          <w:spacing w:val="0"/>
+          <w:position w:val="0"/>
+          <w:sz w:val="22"/>
+          <w:shd w:fill="auto" w:val="clear"/>
+        </w:rPr>
+      </w:pPr>
+    </w:p>
+    <w:p>
+      <w:pPr>
+        <w:spacing w:before="0" w:after="160" w:line="259"/>
+        <w:ind w:right="0" w:left="0" w:firstLine="0"/>
+        <w:jc w:val="left"/>
+        <w:rPr>
+          <w:rFonts w:ascii="Calibri" w:hAnsi="Calibri" w:cs="Calibri" w:eastAsia="Calibri"/>
+          <w:color w:val="auto"/>
+          <w:spacing w:val="0"/>
+          <w:position w:val="0"/>
+          <w:sz w:val="22"/>
+          <w:shd w:fill="auto" w:val="clear"/>
+        </w:rPr>
+      </w:pPr>
+    </w:p>
+    <w:p>
+      <w:pPr>
+        <w:spacing w:before="0" w:after="160" w:line="259"/>
+        <w:ind w:right="0" w:left="0" w:firstLine="0"/>
+        <w:jc w:val="left"/>
+        <w:rPr>
+          <w:rFonts w:ascii="Calibri" w:hAnsi="Calibri" w:cs="Calibri" w:eastAsia="Calibri"/>
+          <w:color w:val="auto"/>
+          <w:spacing w:val="0"/>
+          <w:position w:val="0"/>
+          <w:sz w:val="22"/>
+          <w:shd w:fill="auto" w:val="clear"/>
+        </w:rPr>
+      </w:pPr>
+    </w:p>
+    <w:p>
+      <w:pPr>
+        <w:spacing w:before="0" w:after="160" w:line="259"/>
+        <w:ind w:right="0" w:left="0" w:firstLine="0"/>
+        <w:jc w:val="left"/>
+        <w:rPr>
+          <w:rFonts w:ascii="Calibri" w:hAnsi="Calibri" w:cs="Calibri" w:eastAsia="Calibri"/>
+          <w:color w:val="auto"/>
+          <w:spacing w:val="0"/>
+          <w:position w:val="0"/>
+          <w:sz w:val="22"/>
+          <w:shd w:fill="auto" w:val="clear"/>
+        </w:rPr>
+      </w:pPr>
+    </w:p>
+    <w:p>
+      <w:pPr>
+        <w:spacing w:before="0" w:after="160" w:line="259"/>
+        <w:ind w:right="0" w:left="0" w:firstLine="0"/>
+        <w:jc w:val="left"/>
+        <w:rPr>
+          <w:rFonts w:ascii="Calibri" w:hAnsi="Calibri" w:cs="Calibri" w:eastAsia="Calibri"/>
+          <w:color w:val="auto"/>
+          <w:spacing w:val="0"/>
+          <w:position w:val="0"/>
+          <w:sz w:val="22"/>
+          <w:shd w:fill="auto" w:val="clear"/>
+        </w:rPr>
+      </w:pPr>
+    </w:p>
+    <w:p>
+      <w:pPr>
+        <w:spacing w:before="0" w:after="160" w:line="259"/>
+        <w:ind w:right="0" w:left="0" w:firstLine="0"/>
+        <w:jc w:val="left"/>
+        <w:rPr>
+          <w:rFonts w:ascii="Calibri" w:hAnsi="Calibri" w:cs="Calibri" w:eastAsia="Calibri"/>
+          <w:color w:val="auto"/>
+          <w:spacing w:val="0"/>
+          <w:position w:val="0"/>
+          <w:sz w:val="22"/>
+          <w:shd w:fill="auto" w:val="clear"/>
+        </w:rPr>
+      </w:pPr>
+    </w:p>
+    <w:p>
+      <w:pPr>
+        <w:spacing w:before="0" w:after="160" w:line="259"/>
+        <w:ind w:right="0" w:left="0" w:firstLine="0"/>
+        <w:jc w:val="left"/>
+        <w:rPr>
+          <w:rFonts w:ascii="Calibri" w:hAnsi="Calibri" w:cs="Calibri" w:eastAsia="Calibri"/>
+          <w:color w:val="auto"/>
+          <w:spacing w:val="0"/>
+          <w:position w:val="0"/>
+          <w:sz w:val="22"/>
+          <w:shd w:fill="auto" w:val="clear"/>
+        </w:rPr>
+      </w:pPr>
+    </w:p>
+    <w:p>
+      <w:pPr>
+        <w:spacing w:before="0" w:after="160" w:line="259"/>
+        <w:ind w:right="0" w:left="0" w:firstLine="0"/>
+        <w:jc w:val="left"/>
+        <w:rPr>
+          <w:rFonts w:ascii="Calibri" w:hAnsi="Calibri" w:cs="Calibri" w:eastAsia="Calibri"/>
+          <w:color w:val="auto"/>
+          <w:spacing w:val="0"/>
+          <w:position w:val="0"/>
+          <w:sz w:val="22"/>
+          <w:shd w:fill="auto" w:val="clear"/>
+        </w:rPr>
+      </w:pPr>
+    </w:p>
+    <w:p>
+      <w:pPr>
+        <w:spacing w:before="0" w:after="160" w:line="259"/>
+        <w:ind w:right="0" w:left="0" w:firstLine="0"/>
+        <w:jc w:val="left"/>
+        <w:rPr>
+          <w:rFonts w:ascii="Calibri" w:hAnsi="Calibri" w:cs="Calibri" w:eastAsia="Calibri"/>
+          <w:color w:val="auto"/>
+          <w:spacing w:val="0"/>
+          <w:position w:val="0"/>
+          <w:sz w:val="22"/>
+          <w:shd w:fill="auto" w:val="clear"/>
+        </w:rPr>
+      </w:pPr>
+    </w:p>
+    <w:p>
+      <w:pPr>
+        <w:spacing w:before="0" w:after="160" w:line="259"/>
+        <w:ind w:right="0" w:left="0" w:firstLine="0"/>
+        <w:jc w:val="left"/>
+        <w:rPr>
+          <w:rFonts w:ascii="Calibri" w:hAnsi="Calibri" w:cs="Calibri" w:eastAsia="Calibri"/>
+          <w:color w:val="auto"/>
+          <w:spacing w:val="0"/>
+          <w:position w:val="0"/>
+          <w:sz w:val="22"/>
+          <w:shd w:fill="auto" w:val="clear"/>
+        </w:rPr>
+      </w:pPr>
+    </w:p>
+    <w:p>
+      <w:pPr>
+        <w:spacing w:before="0" w:after="160" w:line="259"/>
+        <w:ind w:right="0" w:left="0" w:firstLine="0"/>
+        <w:jc w:val="left"/>
+        <w:rPr>
+          <w:rFonts w:ascii="Calibri" w:hAnsi="Calibri" w:cs="Calibri" w:eastAsia="Calibri"/>
+          <w:color w:val="auto"/>
+          <w:spacing w:val="0"/>
+          <w:position w:val="0"/>
+          <w:sz w:val="22"/>
+          <w:shd w:fill="auto" w:val="clear"/>
+        </w:rPr>
+      </w:pPr>
+    </w:p>
+    <w:p>
+      <w:pPr>
+        <w:spacing w:before="0" w:after="160" w:line="259"/>
+        <w:ind w:right="0" w:left="0" w:firstLine="0"/>
+        <w:jc w:val="left"/>
+        <w:rPr>
+          <w:rFonts w:ascii="Calibri" w:hAnsi="Calibri" w:cs="Calibri" w:eastAsia="Calibri"/>
+          <w:color w:val="auto"/>
+          <w:spacing w:val="0"/>
+          <w:position w:val="0"/>
+          <w:sz w:val="22"/>
+          <w:shd w:fill="auto" w:val="clear"/>
+        </w:rPr>
+      </w:pPr>
+    </w:p>
+    <w:p>
+      <w:pPr>
+        <w:spacing w:before="0" w:after="160" w:line="259"/>
+        <w:ind w:right="0" w:left="0" w:firstLine="0"/>
+        <w:jc w:val="left"/>
+        <w:rPr>
+          <w:rFonts w:ascii="Calibri" w:hAnsi="Calibri" w:cs="Calibri" w:eastAsia="Calibri"/>
+          <w:color w:val="auto"/>
+          <w:spacing w:val="0"/>
+          <w:position w:val="0"/>
+          <w:sz w:val="22"/>
+          <w:shd w:fill="auto" w:val="clear"/>
+        </w:rPr>
+      </w:pPr>
+    </w:p>
+    <w:p>
+      <w:pPr>
+        <w:spacing w:before="0" w:after="160" w:line="259"/>
+        <w:ind w:right="0" w:left="0" w:firstLine="0"/>
+        <w:jc w:val="left"/>
+        <w:rPr>
+          <w:rFonts w:ascii="Calibri" w:hAnsi="Calibri" w:cs="Calibri" w:eastAsia="Calibri"/>
+          <w:color w:val="auto"/>
+          <w:spacing w:val="0"/>
+          <w:position w:val="0"/>
+          <w:sz w:val="22"/>
+          <w:shd w:fill="auto" w:val="clear"/>
+        </w:rPr>
+      </w:pPr>
+    </w:p>
+    <w:p>
+      <w:pPr>
+        <w:spacing w:before="0" w:after="160" w:line="259"/>
+        <w:ind w:right="0" w:left="0" w:firstLine="0"/>
+        <w:jc w:val="left"/>
+        <w:rPr>
+          <w:rFonts w:ascii="Calibri" w:hAnsi="Calibri" w:cs="Calibri" w:eastAsia="Calibri"/>
+          <w:color w:val="auto"/>
+          <w:spacing w:val="0"/>
+          <w:position w:val="0"/>
+          <w:sz w:val="22"/>
+          <w:shd w:fill="auto" w:val="clear"/>
+        </w:rPr>
+      </w:pPr>
+    </w:p>
+    <w:p>
+      <w:pPr>
+        <w:spacing w:before="0" w:after="160" w:line="259"/>
+        <w:ind w:right="0" w:left="0" w:firstLine="0"/>
+        <w:jc w:val="left"/>
+        <w:rPr>
+          <w:rFonts w:ascii="Calibri" w:hAnsi="Calibri" w:cs="Calibri" w:eastAsia="Calibri"/>
+          <w:color w:val="auto"/>
+          <w:spacing w:val="0"/>
+          <w:position w:val="0"/>
+          <w:sz w:val="22"/>
+          <w:shd w:fill="auto" w:val="clear"/>
+        </w:rPr>
+      </w:pPr>
+    </w:p>
+    <w:p>
+      <w:pPr>
+        <w:spacing w:before="0" w:after="160" w:line="259"/>
+        <w:ind w:right="0" w:left="0" w:firstLine="0"/>
+        <w:jc w:val="left"/>
+        <w:rPr>
+          <w:rFonts w:ascii="Calibri" w:hAnsi="Calibri" w:cs="Calibri" w:eastAsia="Calibri"/>
+          <w:color w:val="auto"/>
+          <w:spacing w:val="0"/>
+          <w:position w:val="0"/>
+          <w:sz w:val="22"/>
+          <w:shd w:fill="auto" w:val="clear"/>
+        </w:rPr>
+      </w:pPr>
+    </w:p>
+    <w:p>
+      <w:pPr>
+        <w:spacing w:before="0" w:after="160" w:line="259"/>
+        <w:ind w:right="0" w:left="0" w:firstLine="0"/>
+        <w:jc w:val="left"/>
+        <w:rPr>
+          <w:rFonts w:ascii="Calibri" w:hAnsi="Calibri" w:cs="Calibri" w:eastAsia="Calibri"/>
+          <w:color w:val="auto"/>
+          <w:spacing w:val="0"/>
+          <w:position w:val="0"/>
+          <w:sz w:val="22"/>
+          <w:shd w:fill="auto" w:val="clear"/>
+        </w:rPr>
+      </w:pPr>
+    </w:p>
+    <w:p>
+      <w:pPr>
+        <w:spacing w:before="0" w:after="160" w:line="259"/>
+        <w:ind w:right="0" w:left="0" w:firstLine="0"/>
+        <w:jc w:val="left"/>
+        <w:rPr>
+          <w:rFonts w:ascii="Calibri" w:hAnsi="Calibri" w:cs="Calibri" w:eastAsia="Calibri"/>
+          <w:color w:val="auto"/>
+          <w:spacing w:val="0"/>
+          <w:position w:val="0"/>
+          <w:sz w:val="22"/>
+          <w:shd w:fill="auto" w:val="clear"/>
+        </w:rPr>
+      </w:pPr>
+    </w:p>
+    <w:p>
+      <w:pPr>
+        <w:spacing w:before="0" w:after="160" w:line="259"/>
+        <w:ind w:right="0" w:left="0" w:firstLine="0"/>
+        <w:jc w:val="left"/>
+        <w:rPr>
+          <w:rFonts w:ascii="Calibri" w:hAnsi="Calibri" w:cs="Calibri" w:eastAsia="Calibri"/>
+          <w:color w:val="auto"/>
+          <w:spacing w:val="0"/>
+          <w:position w:val="0"/>
+          <w:sz w:val="22"/>
+          <w:shd w:fill="auto" w:val="clear"/>
+        </w:rPr>
+      </w:pPr>
+    </w:p>
+    <w:p>
+      <w:pPr>
+        <w:spacing w:before="0" w:after="160" w:line="259"/>
+        <w:ind w:right="0" w:left="0" w:firstLine="0"/>
+        <w:jc w:val="left"/>
+        <w:rPr>
+          <w:rFonts w:ascii="Calibri" w:hAnsi="Calibri" w:cs="Calibri" w:eastAsia="Calibri"/>
+          <w:color w:val="auto"/>
+          <w:spacing w:val="0"/>
+          <w:position w:val="0"/>
+          <w:sz w:val="22"/>
+          <w:shd w:fill="auto" w:val="clear"/>
+        </w:rPr>
+      </w:pPr>
+    </w:p>
+    <w:p>
+      <w:pPr>
+        <w:spacing w:before="0" w:after="160" w:line="259"/>
+        <w:ind w:right="0" w:left="0" w:firstLine="0"/>
+        <w:jc w:val="left"/>
+        <w:rPr>
+          <w:rFonts w:ascii="Calibri" w:hAnsi="Calibri" w:cs="Calibri" w:eastAsia="Calibri"/>
+          <w:color w:val="auto"/>
+          <w:spacing w:val="0"/>
+          <w:position w:val="0"/>
+          <w:sz w:val="22"/>
+          <w:shd w:fill="auto" w:val="clear"/>
+        </w:rPr>
+      </w:pPr>
+    </w:p>
+    <w:p>
+      <w:pPr>
+        <w:spacing w:before="0" w:after="160" w:line="259"/>
+        <w:ind w:right="0" w:left="0" w:firstLine="0"/>
+        <w:jc w:val="left"/>
+        <w:rPr>
+          <w:rFonts w:ascii="Calibri" w:hAnsi="Calibri" w:cs="Calibri" w:eastAsia="Calibri"/>
+          <w:color w:val="auto"/>
+          <w:spacing w:val="0"/>
+          <w:position w:val="0"/>
+          <w:sz w:val="22"/>
+          <w:shd w:fill="auto" w:val="clear"/>
+        </w:rPr>
+      </w:pPr>
+    </w:p>
+    <w:p>
+      <w:pPr>
+        <w:spacing w:before="0" w:after="160" w:line="259"/>
+        <w:ind w:right="0" w:left="0" w:firstLine="0"/>
+        <w:jc w:val="left"/>
+        <w:rPr>
+          <w:rFonts w:ascii="Calibri" w:hAnsi="Calibri" w:cs="Calibri" w:eastAsia="Calibri"/>
+          <w:color w:val="auto"/>
+          <w:spacing w:val="0"/>
+          <w:position w:val="0"/>
+          <w:sz w:val="22"/>
+          <w:shd w:fill="auto" w:val="clear"/>
+        </w:rPr>
+      </w:pPr>
+    </w:p>
+    <w:p>
+      <w:pPr>
+        <w:spacing w:before="0" w:after="160" w:line="259"/>
+        <w:ind w:right="0" w:left="0" w:firstLine="0"/>
+        <w:jc w:val="left"/>
+        <w:rPr>
+          <w:rFonts w:ascii="Calibri" w:hAnsi="Calibri" w:cs="Calibri" w:eastAsia="Calibri"/>
+          <w:color w:val="auto"/>
+          <w:spacing w:val="0"/>
+          <w:position w:val="0"/>
+          <w:sz w:val="22"/>
+          <w:shd w:fill="auto" w:val="clear"/>
+        </w:rPr>
+      </w:pPr>
+    </w:p>
+    <w:p>
+      <w:pPr>
+        <w:spacing w:before="0" w:after="160" w:line="259"/>
+        <w:ind w:right="0" w:left="0" w:firstLine="0"/>
+        <w:jc w:val="left"/>
+        <w:rPr>
+          <w:rFonts w:ascii="Calibri" w:hAnsi="Calibri" w:cs="Calibri" w:eastAsia="Calibri"/>
+          <w:color w:val="auto"/>
+          <w:spacing w:val="0"/>
+          <w:position w:val="0"/>
+          <w:sz w:val="22"/>
+          <w:shd w:fill="auto" w:val="clear"/>
+        </w:rPr>
+      </w:pPr>
+    </w:p>
+    <w:p>
+      <w:pPr>
+        <w:spacing w:before="0" w:after="160" w:line="259"/>
+        <w:ind w:right="0" w:left="0" w:firstLine="0"/>
+        <w:jc w:val="left"/>
+        <w:rPr>
+          <w:rFonts w:ascii="Calibri" w:hAnsi="Calibri" w:cs="Calibri" w:eastAsia="Calibri"/>
+          <w:color w:val="auto"/>
+          <w:spacing w:val="0"/>
+          <w:position w:val="0"/>
+          <w:sz w:val="22"/>
+          <w:shd w:fill="auto" w:val="clear"/>
+        </w:rPr>
+      </w:pPr>
+    </w:p>
+    <w:p>
+      <w:pPr>
+        <w:spacing w:before="0" w:after="160" w:line="259"/>
+        <w:ind w:right="0" w:left="0" w:firstLine="0"/>
+        <w:jc w:val="left"/>
+        <w:rPr>
+          <w:rFonts w:ascii="Calibri" w:hAnsi="Calibri" w:cs="Calibri" w:eastAsia="Calibri"/>
+          <w:color w:val="auto"/>
+          <w:spacing w:val="0"/>
+          <w:position w:val="0"/>
+          <w:sz w:val="22"/>
+          <w:shd w:fill="auto" w:val="clear"/>
+        </w:rPr>
+      </w:pPr>
+    </w:p>
+    <w:p>
+      <w:pPr>
+        <w:spacing w:before="0" w:after="160" w:line="259"/>
+        <w:ind w:right="0" w:left="0" w:firstLine="0"/>
+        <w:jc w:val="left"/>
+        <w:rPr>
+          <w:rFonts w:ascii="Calibri" w:hAnsi="Calibri" w:cs="Calibri" w:eastAsia="Calibri"/>
+          <w:color w:val="auto"/>
+          <w:spacing w:val="0"/>
+          <w:position w:val="0"/>
+          <w:sz w:val="22"/>
+          <w:shd w:fill="auto" w:val="clear"/>
+        </w:rPr>
+      </w:pPr>
+    </w:p>
+    <w:p>
+      <w:pPr>
+        <w:spacing w:before="0" w:after="160" w:line="259"/>
+        <w:ind w:right="0" w:left="0" w:firstLine="0"/>
+        <w:jc w:val="left"/>
+        <w:rPr>
+          <w:rFonts w:ascii="Calibri" w:hAnsi="Calibri" w:cs="Calibri" w:eastAsia="Calibri"/>
+          <w:color w:val="auto"/>
+          <w:spacing w:val="0"/>
+          <w:position w:val="0"/>
+          <w:sz w:val="22"/>
+          <w:shd w:fill="auto" w:val="clear"/>
+        </w:rPr>
+      </w:pPr>
+    </w:p>
+    <w:p>
+      <w:pPr>
+        <w:spacing w:before="0" w:after="160" w:line="259"/>
+        <w:ind w:right="0" w:left="0" w:firstLine="0"/>
+        <w:jc w:val="left"/>
+        <w:rPr>
+          <w:rFonts w:ascii="Calibri" w:hAnsi="Calibri" w:cs="Calibri" w:eastAsia="Calibri"/>
+          <w:color w:val="auto"/>
+          <w:spacing w:val="0"/>
+          <w:position w:val="0"/>
+          <w:sz w:val="22"/>
+          <w:shd w:fill="auto" w:val="clear"/>
+        </w:rPr>
+      </w:pPr>
+    </w:p>
+    <w:p>
+      <w:pPr>
+        <w:spacing w:before="0" w:after="160" w:line="259"/>
+        <w:ind w:right="0" w:left="0" w:firstLine="0"/>
+        <w:jc w:val="left"/>
+        <w:rPr>
+          <w:rFonts w:ascii="Calibri" w:hAnsi="Calibri" w:cs="Calibri" w:eastAsia="Calibri"/>
+          <w:color w:val="auto"/>
+          <w:spacing w:val="0"/>
+          <w:position w:val="0"/>
+          <w:sz w:val="22"/>
+          <w:shd w:fill="auto" w:val="clear"/>
+        </w:rPr>
+      </w:pPr>
+    </w:p>
+    <w:p>
+      <w:pPr>
+        <w:spacing w:before="0" w:after="160" w:line="259"/>
+        <w:ind w:right="0" w:left="0" w:firstLine="0"/>
+        <w:jc w:val="left"/>
+        <w:rPr>
+          <w:rFonts w:ascii="Calibri" w:hAnsi="Calibri" w:cs="Calibri" w:eastAsia="Calibri"/>
+          <w:color w:val="auto"/>
+          <w:spacing w:val="0"/>
+          <w:position w:val="0"/>
+          <w:sz w:val="22"/>
+          <w:shd w:fill="auto" w:val="clear"/>
+        </w:rPr>
+      </w:pPr>
+    </w:p>
+    <w:p>
+      <w:pPr>
+        <w:spacing w:before="0" w:after="160" w:line="259"/>
+        <w:ind w:right="0" w:left="0" w:firstLine="0"/>
+        <w:jc w:val="left"/>
+        <w:rPr>
+          <w:rFonts w:ascii="Calibri" w:hAnsi="Calibri" w:cs="Calibri" w:eastAsia="Calibri"/>
+          <w:color w:val="auto"/>
+          <w:spacing w:val="0"/>
+          <w:position w:val="0"/>
+          <w:sz w:val="22"/>
+          <w:shd w:fill="auto" w:val="clear"/>
+        </w:rPr>
+      </w:pPr>
+    </w:p>
+    <w:p>
+      <w:pPr>
+        <w:spacing w:before="0" w:after="160" w:line="259"/>
+        <w:ind w:right="0" w:left="0" w:firstLine="0"/>
+        <w:jc w:val="left"/>
+        <w:rPr>
+          <w:rFonts w:ascii="Calibri" w:hAnsi="Calibri" w:cs="Calibri" w:eastAsia="Calibri"/>
+          <w:color w:val="auto"/>
+          <w:spacing w:val="0"/>
+          <w:position w:val="0"/>
+          <w:sz w:val="22"/>
+          <w:shd w:fill="auto" w:val="clear"/>
+        </w:rPr>
+      </w:pPr>
+    </w:p>
+    <w:p>
+      <w:pPr>
+        <w:spacing w:before="0" w:after="160" w:line="259"/>
+        <w:ind w:right="0" w:left="0" w:firstLine="0"/>
+        <w:jc w:val="left"/>
+        <w:rPr>
+          <w:rFonts w:ascii="Calibri" w:hAnsi="Calibri" w:cs="Calibri" w:eastAsia="Calibri"/>
+          <w:color w:val="auto"/>
+          <w:spacing w:val="0"/>
+          <w:position w:val="0"/>
+          <w:sz w:val="22"/>
+          <w:shd w:fill="auto" w:val="clear"/>
+        </w:rPr>
+      </w:pPr>
+    </w:p>
+    <w:p>
+      <w:pPr>
+        <w:spacing w:before="0" w:after="160" w:line="259"/>
+        <w:ind w:right="0" w:left="0" w:firstLine="0"/>
+        <w:jc w:val="left"/>
+        <w:rPr>
+          <w:rFonts w:ascii="Calibri" w:hAnsi="Calibri" w:cs="Calibri" w:eastAsia="Calibri"/>
+          <w:color w:val="auto"/>
+          <w:spacing w:val="0"/>
+          <w:position w:val="0"/>
+          <w:sz w:val="22"/>
+          <w:shd w:fill="auto" w:val="clear"/>
+        </w:rPr>
+      </w:pPr>
+    </w:p>
+    <w:p>
+      <w:pPr>
+        <w:spacing w:before="0" w:after="160" w:line="259"/>
+        <w:ind w:right="0" w:left="0" w:firstLine="0"/>
+        <w:jc w:val="left"/>
+        <w:rPr>
+          <w:rFonts w:ascii="Calibri" w:hAnsi="Calibri" w:cs="Calibri" w:eastAsia="Calibri"/>
+          <w:color w:val="auto"/>
+          <w:spacing w:val="0"/>
+          <w:position w:val="0"/>
+          <w:sz w:val="22"/>
+          <w:shd w:fill="auto" w:val="clear"/>
+        </w:rPr>
+      </w:pPr>
+    </w:p>
+    <w:p>
+      <w:pPr>
+        <w:spacing w:before="0" w:after="160" w:line="259"/>
+        <w:ind w:right="0" w:left="0" w:firstLine="0"/>
+        <w:jc w:val="left"/>
+        <w:rPr>
+          <w:rFonts w:ascii="Calibri" w:hAnsi="Calibri" w:cs="Calibri" w:eastAsia="Calibri"/>
+          <w:color w:val="auto"/>
+          <w:spacing w:val="0"/>
+          <w:position w:val="0"/>
+          <w:sz w:val="22"/>
+          <w:shd w:fill="auto" w:val="clear"/>
+        </w:rPr>
+      </w:pPr>
+    </w:p>
+    <w:p>
+      <w:pPr>
+        <w:spacing w:before="0" w:after="160" w:line="259"/>
+        <w:ind w:right="0" w:left="0" w:firstLine="0"/>
+        <w:jc w:val="left"/>
+        <w:rPr>
+          <w:rFonts w:ascii="Calibri" w:hAnsi="Calibri" w:cs="Calibri" w:eastAsia="Calibri"/>
+          <w:color w:val="auto"/>
+          <w:spacing w:val="0"/>
+          <w:position w:val="0"/>
+          <w:sz w:val="22"/>
+          <w:shd w:fill="auto" w:val="clear"/>
+        </w:rPr>
+      </w:pPr>
+    </w:p>
+    <w:p>
+      <w:pPr>
+        <w:spacing w:before="0" w:after="160" w:line="259"/>
+        <w:ind w:right="0" w:left="0" w:firstLine="0"/>
+        <w:jc w:val="left"/>
+        <w:rPr>
+          <w:rFonts w:ascii="Calibri" w:hAnsi="Calibri" w:cs="Calibri" w:eastAsia="Calibri"/>
+          <w:color w:val="auto"/>
+          <w:spacing w:val="0"/>
+          <w:position w:val="0"/>
+          <w:sz w:val="22"/>
+          <w:shd w:fill="auto" w:val="clear"/>
+        </w:rPr>
+      </w:pPr>
+    </w:p>
+    <w:p>
+      <w:pPr>
+        <w:spacing w:before="0" w:after="160" w:line="259"/>
+        <w:ind w:right="0" w:left="0" w:firstLine="0"/>
+        <w:jc w:val="left"/>
+        <w:rPr>
+          <w:rFonts w:ascii="Calibri" w:hAnsi="Calibri" w:cs="Calibri" w:eastAsia="Calibri"/>
+          <w:color w:val="auto"/>
+          <w:spacing w:val="0"/>
+          <w:position w:val="0"/>
+          <w:sz w:val="22"/>
+          <w:shd w:fill="auto" w:val="clear"/>
+        </w:rPr>
+      </w:pPr>
+    </w:p>
+    <w:p>
+      <w:pPr>
+        <w:spacing w:before="0" w:after="160" w:line="259"/>
+        <w:ind w:right="0" w:left="0" w:firstLine="0"/>
+        <w:jc w:val="left"/>
+        <w:rPr>
+          <w:rFonts w:ascii="Calibri" w:hAnsi="Calibri" w:cs="Calibri" w:eastAsia="Calibri"/>
+          <w:color w:val="auto"/>
+          <w:spacing w:val="0"/>
+          <w:position w:val="0"/>
+          <w:sz w:val="22"/>
+          <w:shd w:fill="auto" w:val="clear"/>
+        </w:rPr>
+      </w:pPr>
+    </w:p>
+    <w:p>
+      <w:pPr>
+        <w:spacing w:before="0" w:after="160" w:line="259"/>
+        <w:ind w:right="0" w:left="0" w:firstLine="0"/>
+        <w:jc w:val="left"/>
+        <w:rPr>
+          <w:rFonts w:ascii="Calibri" w:hAnsi="Calibri" w:cs="Calibri" w:eastAsia="Calibri"/>
+          <w:color w:val="auto"/>
+          <w:spacing w:val="0"/>
+          <w:position w:val="0"/>
+          <w:sz w:val="22"/>
+          <w:shd w:fill="auto" w:val="clear"/>
+        </w:rPr>
+      </w:pPr>
+    </w:p>
+    <w:p>
+      <w:pPr>
+        <w:spacing w:before="0" w:after="160" w:line="259"/>
+        <w:ind w:right="0" w:left="0" w:firstLine="0"/>
+        <w:jc w:val="left"/>
+        <w:rPr>
+          <w:rFonts w:ascii="Calibri" w:hAnsi="Calibri" w:cs="Calibri" w:eastAsia="Calibri"/>
+          <w:color w:val="auto"/>
+          <w:spacing w:val="0"/>
+          <w:position w:val="0"/>
+          <w:sz w:val="22"/>
+          <w:shd w:fill="auto" w:val="clear"/>
+        </w:rPr>
+      </w:pPr>
+    </w:p>
+    <w:p>
+      <w:pPr>
+        <w:spacing w:before="0" w:after="160" w:line="259"/>
+        <w:ind w:right="0" w:left="0" w:firstLine="0"/>
+        <w:jc w:val="left"/>
+        <w:rPr>
+          <w:rFonts w:ascii="Calibri" w:hAnsi="Calibri" w:cs="Calibri" w:eastAsia="Calibri"/>
+          <w:color w:val="auto"/>
+          <w:spacing w:val="0"/>
+          <w:position w:val="0"/>
+          <w:sz w:val="22"/>
+          <w:shd w:fill="auto" w:val="clear"/>
+        </w:rPr>
+      </w:pPr>
+    </w:p>
+    <w:p>
+      <w:pPr>
+        <w:spacing w:before="0" w:after="160" w:line="259"/>
+        <w:ind w:right="0" w:left="0" w:firstLine="0"/>
+        <w:jc w:val="left"/>
+        <w:rPr>
+          <w:rFonts w:ascii="Calibri" w:hAnsi="Calibri" w:cs="Calibri" w:eastAsia="Calibri"/>
+          <w:color w:val="auto"/>
+          <w:spacing w:val="0"/>
+          <w:position w:val="0"/>
+          <w:sz w:val="22"/>
+          <w:shd w:fill="auto" w:val="clear"/>
+        </w:rPr>
+      </w:pPr>
+    </w:p>
+    <w:p>
+      <w:pPr>
+        <w:spacing w:before="0" w:after="160" w:line="259"/>
+        <w:ind w:right="0" w:left="0" w:firstLine="0"/>
+        <w:jc w:val="left"/>
+        <w:rPr>
+          <w:rFonts w:ascii="Calibri" w:hAnsi="Calibri" w:cs="Calibri" w:eastAsia="Calibri"/>
+          <w:color w:val="auto"/>
+          <w:spacing w:val="0"/>
+          <w:position w:val="0"/>
+          <w:sz w:val="22"/>
+          <w:shd w:fill="auto" w:val="clear"/>
+        </w:rPr>
+      </w:pPr>
+    </w:p>
+    <w:p>
+      <w:pPr>
+        <w:spacing w:before="0" w:after="160" w:line="259"/>
+        <w:ind w:right="0" w:left="0" w:firstLine="0"/>
+        <w:jc w:val="left"/>
+        <w:rPr>
+          <w:rFonts w:ascii="Calibri" w:hAnsi="Calibri" w:cs="Calibri" w:eastAsia="Calibri"/>
+          <w:color w:val="auto"/>
+          <w:spacing w:val="0"/>
+          <w:position w:val="0"/>
+          <w:sz w:val="22"/>
+          <w:shd w:fill="auto" w:val="clear"/>
+        </w:rPr>
+      </w:pPr>
+    </w:p>
+    <w:p>
+      <w:pPr>
+        <w:spacing w:before="0" w:after="160" w:line="259"/>
+        <w:ind w:right="0" w:left="0" w:firstLine="0"/>
+        <w:jc w:val="left"/>
+        <w:rPr>
+          <w:rFonts w:ascii="Calibri" w:hAnsi="Calibri" w:cs="Calibri" w:eastAsia="Calibri"/>
+          <w:color w:val="auto"/>
+          <w:spacing w:val="0"/>
+          <w:position w:val="0"/>
+          <w:sz w:val="22"/>
+          <w:shd w:fill="auto" w:val="clear"/>
+        </w:rPr>
+      </w:pPr>
+    </w:p>
+    <w:p>
+      <w:pPr>
+        <w:spacing w:before="0" w:after="160" w:line="259"/>
+        <w:ind w:right="0" w:left="0" w:firstLine="0"/>
+        <w:jc w:val="left"/>
+        <w:rPr>
+          <w:rFonts w:ascii="Calibri" w:hAnsi="Calibri" w:cs="Calibri" w:eastAsia="Calibri"/>
+          <w:color w:val="auto"/>
+          <w:spacing w:val="0"/>
+          <w:position w:val="0"/>
+          <w:sz w:val="22"/>
+          <w:shd w:fill="auto" w:val="clear"/>
+        </w:rPr>
+      </w:pPr>
+    </w:p>
+    <w:p>
+      <w:pPr>
+        <w:spacing w:before="0" w:after="160" w:line="259"/>
+        <w:ind w:right="0" w:left="0" w:firstLine="0"/>
+        <w:jc w:val="left"/>
+        <w:rPr>
+          <w:rFonts w:ascii="Calibri" w:hAnsi="Calibri" w:cs="Calibri" w:eastAsia="Calibri"/>
+          <w:color w:val="auto"/>
+          <w:spacing w:val="0"/>
+          <w:position w:val="0"/>
+          <w:sz w:val="22"/>
+          <w:shd w:fill="auto" w:val="clear"/>
+        </w:rPr>
+      </w:pPr>
+    </w:p>
+    <w:p>
+      <w:pPr>
+        <w:spacing w:before="0" w:after="160" w:line="259"/>
+        <w:ind w:right="0" w:left="0" w:firstLine="0"/>
+        <w:jc w:val="left"/>
+        <w:rPr>
+          <w:rFonts w:ascii="Calibri" w:hAnsi="Calibri" w:cs="Calibri" w:eastAsia="Calibri"/>
+          <w:color w:val="auto"/>
+          <w:spacing w:val="0"/>
+          <w:position w:val="0"/>
+          <w:sz w:val="22"/>
+          <w:shd w:fill="auto" w:val="clear"/>
+        </w:rPr>
+      </w:pPr>
+    </w:p>
+    <w:p>
+      <w:pPr>
+        <w:spacing w:before="0" w:after="160" w:line="259"/>
+        <w:ind w:right="0" w:left="0" w:firstLine="0"/>
+        <w:jc w:val="left"/>
+        <w:rPr>
+          <w:rFonts w:ascii="Calibri" w:hAnsi="Calibri" w:cs="Calibri" w:eastAsia="Calibri"/>
+          <w:color w:val="auto"/>
+          <w:spacing w:val="0"/>
+          <w:position w:val="0"/>
+          <w:sz w:val="22"/>
+          <w:shd w:fill="auto" w:val="clear"/>
+        </w:rPr>
+      </w:pPr>
+    </w:p>
+    <w:p>
+      <w:pPr>
+        <w:spacing w:before="0" w:after="160" w:line="259"/>
+        <w:ind w:right="0" w:left="0" w:firstLine="0"/>
+        <w:jc w:val="left"/>
+        <w:rPr>
+          <w:rFonts w:ascii="Calibri" w:hAnsi="Calibri" w:cs="Calibri" w:eastAsia="Calibri"/>
+          <w:color w:val="auto"/>
+          <w:spacing w:val="0"/>
+          <w:position w:val="0"/>
+          <w:sz w:val="22"/>
+          <w:shd w:fill="auto" w:val="clear"/>
+        </w:rPr>
+      </w:pPr>
+      <w:hyperlink xmlns:r="http://schemas.openxmlformats.org/officeDocument/2006/relationships" r:id="docRId22">
         <w:r>
           <w:rPr>
             <w:rFonts w:ascii="Calibri" w:hAnsi="Calibri" w:cs="Calibri" w:eastAsia="Calibri"/>
@@ -5588,7 +5994,7 @@
       <w:pPr>
         <w:numPr>
           <w:ilvl w:val="0"/>
-          <w:numId w:val="37"/>
+          <w:numId w:val="41"/>
         </w:numPr>
         <w:spacing w:before="0" w:after="160" w:line="259"/>
         <w:ind w:right="0" w:left="720" w:hanging="360"/>
@@ -5653,7 +6059,7 @@
       <w:pPr>
         <w:numPr>
           <w:ilvl w:val="0"/>
-          <w:numId w:val="37"/>
+          <w:numId w:val="41"/>
         </w:numPr>
         <w:spacing w:before="0" w:after="160" w:line="259"/>
         <w:ind w:right="0" w:left="720" w:hanging="360"/>
@@ -5695,7 +6101,7 @@
       <w:pPr>
         <w:numPr>
           <w:ilvl w:val="0"/>
-          <w:numId w:val="37"/>
+          <w:numId w:val="41"/>
         </w:numPr>
         <w:spacing w:before="0" w:after="160" w:line="259"/>
         <w:ind w:right="0" w:left="720" w:hanging="360"/>
@@ -5993,10 +6399,20 @@
       <w:lvlText w:val="•"/>
     </w:lvl>
   </w:abstractNum>
+  <w:abstractNum w:abstractNumId="12">
+    <w:lvl w:ilvl="0">
+      <w:start w:val="1"/>
+      <w:numFmt w:val="bullet"/>
+      <w:lvlText w:val="•"/>
+    </w:lvl>
+  </w:abstractNum>
   <w:num w:numId="24">
+    <w:abstractNumId w:val="12"/>
+  </w:num>
+  <w:num w:numId="37">
     <w:abstractNumId w:val="6"/>
   </w:num>
-  <w:num w:numId="37">
+  <w:num w:numId="41">
     <w:abstractNumId w:val="0"/>
   </w:num>
 </w:numbering>

</xml_diff>